<commit_message>
Added Design Problems and modified implementation explanation
</commit_message>
<xml_diff>
--- a/assign2/EECS3221 Assignment 2 Report.docx
+++ b/assign2/EECS3221 Assignment 2 Report.docx
@@ -84,25 +84,23 @@
           <w:sz w:val="24"/>
           <w:szCs w:val="24"/>
         </w:rPr>
-        <w:t>A3.1: In addition to the alarm thread created in the default program provided, we also created the two additional threads d1_thread and d2_thread which are of the same type as the alarm thread (</w:t>
-      </w:r>
-      <w:proofErr w:type="spellStart"/>
-      <w:r>
-        <w:rPr>
-          <w:rFonts w:ascii="Times New Roman" w:hAnsi="Times New Roman" w:cs="Times New Roman"/>
-          <w:sz w:val="24"/>
-          <w:szCs w:val="24"/>
-        </w:rPr>
-        <w:t>pthread_t</w:t>
-      </w:r>
-      <w:proofErr w:type="spellEnd"/>
-      <w:r>
-        <w:rPr>
-          <w:rFonts w:ascii="Times New Roman" w:hAnsi="Times New Roman" w:cs="Times New Roman"/>
-          <w:sz w:val="24"/>
-          <w:szCs w:val="24"/>
-        </w:rPr>
-        <w:t>). These two threads are initialized exactly the same as the alarm thread in our main function, and our status variable is checked after each initialization in order to ensure that the threads were created without any errors.</w:t>
+        <w:t xml:space="preserve">A3.1: In addition to the alarm thread created in the default program provided, we also created the two additional </w:t>
+      </w:r>
+      <w:r>
+        <w:rPr>
+          <w:rFonts w:ascii="Times New Roman" w:hAnsi="Times New Roman" w:cs="Times New Roman"/>
+          <w:sz w:val="24"/>
+          <w:szCs w:val="24"/>
+        </w:rPr>
+        <w:t xml:space="preserve">threads d1_thread and d2_thread. </w:t>
+      </w:r>
+      <w:r>
+        <w:rPr>
+          <w:rFonts w:ascii="Times New Roman" w:hAnsi="Times New Roman" w:cs="Times New Roman"/>
+          <w:sz w:val="24"/>
+          <w:szCs w:val="24"/>
+        </w:rPr>
+        <w:t>These two threads are initialized exactly the same as the alarm thread in our main function, and our status variable is checked after each initialization in order to ensure that the threads were created without any errors.</w:t>
       </w:r>
     </w:p>
     <w:p>
@@ -127,18 +125,16 @@
           <w:sz w:val="24"/>
           <w:szCs w:val="24"/>
         </w:rPr>
-        <w:t xml:space="preserve">we first check that the input is correct else we send an error message to </w:t>
-      </w:r>
-      <w:proofErr w:type="spellStart"/>
-      <w:r>
-        <w:rPr>
-          <w:rFonts w:ascii="Times New Roman" w:hAnsi="Times New Roman" w:cs="Times New Roman"/>
-          <w:sz w:val="24"/>
-          <w:szCs w:val="24"/>
-        </w:rPr>
-        <w:t>stderr</w:t>
-      </w:r>
-      <w:proofErr w:type="spellEnd"/>
+        <w:t>we first check that the input is correct else we s</w:t>
+      </w:r>
+      <w:r>
+        <w:rPr>
+          <w:rFonts w:ascii="Times New Roman" w:hAnsi="Times New Roman" w:cs="Times New Roman"/>
+          <w:sz w:val="24"/>
+          <w:szCs w:val="24"/>
+        </w:rPr>
+        <w:t>end an error message to stdout</w:t>
+      </w:r>
       <w:r>
         <w:rPr>
           <w:rFonts w:ascii="Times New Roman" w:hAnsi="Times New Roman" w:cs="Times New Roman"/>
@@ -245,33 +241,31 @@
           <w:sz w:val="24"/>
           <w:szCs w:val="24"/>
         </w:rPr>
-        <w:t>A3.4: Similar to the alarm thread, both display thread functions loop continuously to ensure that any alarm requests sent from the alarm thread are process</w:t>
-      </w:r>
-      <w:r>
-        <w:rPr>
-          <w:rFonts w:ascii="Times New Roman" w:hAnsi="Times New Roman" w:cs="Times New Roman"/>
-          <w:sz w:val="24"/>
-          <w:szCs w:val="24"/>
-        </w:rPr>
-        <w:t xml:space="preserve">ed properly, and on line 132 of display thread 1 and line 179 of display thread 2 we call </w:t>
-      </w:r>
-      <w:proofErr w:type="spellStart"/>
-      <w:r>
-        <w:rPr>
-          <w:rFonts w:ascii="Times New Roman" w:hAnsi="Times New Roman" w:cs="Times New Roman"/>
-          <w:sz w:val="24"/>
-          <w:szCs w:val="24"/>
-        </w:rPr>
-        <w:t>pthread_cond_wait</w:t>
-      </w:r>
-      <w:proofErr w:type="spellEnd"/>
-      <w:r>
-        <w:rPr>
-          <w:rFonts w:ascii="Times New Roman" w:hAnsi="Times New Roman" w:cs="Times New Roman"/>
-          <w:sz w:val="24"/>
-          <w:szCs w:val="24"/>
-        </w:rPr>
-        <w:t xml:space="preserve"> which waits for an alarm request from the alarm thread.</w:t>
+        <w:t xml:space="preserve">A3.4: Similar to the alarm thread, both display thread functions loop continuously to ensure that any </w:t>
+      </w:r>
+      <w:r>
+        <w:rPr>
+          <w:rFonts w:ascii="Times New Roman" w:hAnsi="Times New Roman" w:cs="Times New Roman"/>
+          <w:sz w:val="24"/>
+          <w:szCs w:val="24"/>
+        </w:rPr>
+        <w:t xml:space="preserve">subsequent </w:t>
+      </w:r>
+      <w:r>
+        <w:rPr>
+          <w:rFonts w:ascii="Times New Roman" w:hAnsi="Times New Roman" w:cs="Times New Roman"/>
+          <w:sz w:val="24"/>
+          <w:szCs w:val="24"/>
+        </w:rPr>
+        <w:t>alarm requests sent from the alarm thread are process</w:t>
+      </w:r>
+      <w:r>
+        <w:rPr>
+          <w:rFonts w:ascii="Times New Roman" w:hAnsi="Times New Roman" w:cs="Times New Roman"/>
+          <w:sz w:val="24"/>
+          <w:szCs w:val="24"/>
+        </w:rPr>
+        <w:t>ed properly, and on line 132 of display thread 1 and line 179 of display thread 2 we call pthread_cond_wait which waits for an alarm request from the alarm thread.</w:t>
       </w:r>
     </w:p>
     <w:p>
@@ -313,71 +307,105 @@
           <w:sz w:val="24"/>
           <w:szCs w:val="24"/>
         </w:rPr>
-        <w:t xml:space="preserve">A3.4 (b): The display threads repeatedly display the status of the thread and </w:t>
-      </w:r>
-      <w:proofErr w:type="gramStart"/>
-      <w:r>
-        <w:rPr>
-          <w:rFonts w:ascii="Times New Roman" w:hAnsi="Times New Roman" w:cs="Times New Roman"/>
-          <w:sz w:val="24"/>
-          <w:szCs w:val="24"/>
-        </w:rPr>
-        <w:t>sleep(</w:t>
-      </w:r>
-      <w:proofErr w:type="gramEnd"/>
-      <w:r>
-        <w:rPr>
-          <w:rFonts w:ascii="Times New Roman" w:hAnsi="Times New Roman" w:cs="Times New Roman"/>
-          <w:sz w:val="24"/>
-          <w:szCs w:val="24"/>
-        </w:rPr>
-        <w:t>2) is used to ensure that the message is only displayed every 2 seconds. The condition of the while loop checks that the alarm time has not expired.</w:t>
-      </w:r>
-    </w:p>
-    <w:p>
-      <w:pPr>
-        <w:rPr>
-          <w:rFonts w:ascii="Times New Roman" w:hAnsi="Times New Roman" w:cs="Times New Roman"/>
-          <w:sz w:val="24"/>
-          <w:szCs w:val="24"/>
-        </w:rPr>
-      </w:pPr>
-      <w:r>
-        <w:rPr>
-          <w:rFonts w:ascii="Times New Roman" w:hAnsi="Times New Roman" w:cs="Times New Roman"/>
-          <w:sz w:val="24"/>
-          <w:szCs w:val="24"/>
-        </w:rPr>
-        <w:t xml:space="preserve">A3.4 (c): Immediately after the while loop terminates meaning the alarm request has finished processing in the display thread, the appropriate display thread expiry message is displayed indicating that the display thread is now free to process more alarm requests. The </w:t>
-      </w:r>
-      <w:proofErr w:type="spellStart"/>
-      <w:r>
-        <w:rPr>
-          <w:rFonts w:ascii="Times New Roman" w:hAnsi="Times New Roman" w:cs="Times New Roman"/>
-          <w:sz w:val="24"/>
-          <w:szCs w:val="24"/>
-        </w:rPr>
-        <w:t>alarm_mutex</w:t>
-      </w:r>
-      <w:proofErr w:type="spellEnd"/>
-      <w:r>
-        <w:rPr>
-          <w:rFonts w:ascii="Times New Roman" w:hAnsi="Times New Roman" w:cs="Times New Roman"/>
-          <w:sz w:val="24"/>
-          <w:szCs w:val="24"/>
-        </w:rPr>
-        <w:t xml:space="preserve"> is unlocked at this point using </w:t>
-      </w:r>
-      <w:proofErr w:type="spellStart"/>
-      <w:r>
-        <w:rPr>
-          <w:rFonts w:ascii="Times New Roman" w:hAnsi="Times New Roman" w:cs="Times New Roman"/>
-          <w:sz w:val="24"/>
-          <w:szCs w:val="24"/>
-        </w:rPr>
-        <w:t>pthread_mutex_unlock</w:t>
-      </w:r>
-      <w:proofErr w:type="spellEnd"/>
+        <w:t>A3.4 (b): The display threads repeatedly display the status of the thread and sleep(2) is used to ensure that the message is only displayed every 2 seconds. The condition of the while loop checks that the alarm time has not expired.</w:t>
+      </w:r>
+    </w:p>
+    <w:p>
+      <w:pPr>
+        <w:rPr>
+          <w:rFonts w:ascii="Times New Roman" w:hAnsi="Times New Roman" w:cs="Times New Roman"/>
+          <w:sz w:val="24"/>
+          <w:szCs w:val="24"/>
+        </w:rPr>
+      </w:pPr>
+      <w:r>
+        <w:rPr>
+          <w:rFonts w:ascii="Times New Roman" w:hAnsi="Times New Roman" w:cs="Times New Roman"/>
+          <w:sz w:val="24"/>
+          <w:szCs w:val="24"/>
+        </w:rPr>
+        <w:t>A3.4 (c): Immediately after the while loop terminates meaning the alarm request has finished processing in the display thread, the appropriate display thread expiry message is displayed indicating that the display thread is now free to process more alarm requests. The alarm_mutex is unlocked at this point using pthread_mutex_unlock.</w:t>
+      </w:r>
+    </w:p>
+    <w:p>
+      <w:pPr>
+        <w:rPr>
+          <w:rFonts w:ascii="Times New Roman" w:hAnsi="Times New Roman" w:cs="Times New Roman"/>
+          <w:sz w:val="24"/>
+          <w:szCs w:val="24"/>
+        </w:rPr>
+      </w:pPr>
+    </w:p>
+    <w:p>
+      <w:pPr>
+        <w:rPr>
+          <w:rFonts w:ascii="Times New Roman" w:hAnsi="Times New Roman" w:cs="Times New Roman"/>
+          <w:sz w:val="24"/>
+          <w:szCs w:val="24"/>
+          <w:u w:val="single"/>
+        </w:rPr>
+      </w:pPr>
+    </w:p>
+    <w:p>
+      <w:pPr>
+        <w:rPr>
+          <w:rFonts w:ascii="Times New Roman" w:hAnsi="Times New Roman" w:cs="Times New Roman"/>
+          <w:sz w:val="24"/>
+          <w:szCs w:val="24"/>
+          <w:u w:val="single"/>
+        </w:rPr>
+      </w:pPr>
+      <w:r>
+        <w:rPr>
+          <w:rFonts w:ascii="Times New Roman" w:hAnsi="Times New Roman" w:cs="Times New Roman"/>
+          <w:sz w:val="24"/>
+          <w:szCs w:val="24"/>
+          <w:u w:val="single"/>
+        </w:rPr>
+        <w:lastRenderedPageBreak/>
+        <w:t>Design Problems</w:t>
+      </w:r>
+    </w:p>
+    <w:p>
+      <w:pPr>
+        <w:rPr>
+          <w:rFonts w:ascii="Times New Roman" w:hAnsi="Times New Roman" w:cs="Times New Roman"/>
+          <w:sz w:val="24"/>
+          <w:szCs w:val="24"/>
+        </w:rPr>
+      </w:pPr>
+      <w:r>
+        <w:rPr>
+          <w:rFonts w:ascii="Times New Roman" w:hAnsi="Times New Roman" w:cs="Times New Roman"/>
+          <w:sz w:val="24"/>
+          <w:szCs w:val="24"/>
+        </w:rPr>
+        <w:t xml:space="preserve">The original design of the alarm system included a predicate that corresponds to </w:t>
+      </w:r>
+      <w:r>
+        <w:rPr>
+          <w:rFonts w:ascii="Times New Roman" w:hAnsi="Times New Roman" w:cs="Times New Roman"/>
+          <w:sz w:val="24"/>
+          <w:szCs w:val="24"/>
+        </w:rPr>
+        <w:t>whether</w:t>
+      </w:r>
+      <w:r>
+        <w:rPr>
+          <w:rFonts w:ascii="Times New Roman" w:hAnsi="Times New Roman" w:cs="Times New Roman"/>
+          <w:sz w:val="24"/>
+          <w:szCs w:val="24"/>
+        </w:rPr>
+        <w:t xml:space="preserve"> an alarm expiry time is odd or even. The purpose of this predicate was so that the alarm thread can signal the appropriate display thread when the mutex is unlocked. This was done to avoid awakening a display thread when the mutex is locked, since the t</w:t>
+      </w:r>
+      <w:r>
+        <w:rPr>
+          <w:rFonts w:ascii="Times New Roman" w:hAnsi="Times New Roman" w:cs="Times New Roman"/>
+          <w:sz w:val="24"/>
+          <w:szCs w:val="24"/>
+        </w:rPr>
+        <w:t>hread would become blocked, waiting on the mutex</w:t>
+      </w:r>
       <w:r>
         <w:rPr>
           <w:rFonts w:ascii="Times New Roman" w:hAnsi="Times New Roman" w:cs="Times New Roman"/>
@@ -385,9 +413,156 @@
           <w:szCs w:val="24"/>
         </w:rPr>
         <w:t>.</w:t>
+      </w:r>
+    </w:p>
+    <w:p>
+      <w:pPr>
+        <w:rPr>
+          <w:rFonts w:ascii="Times New Roman" w:hAnsi="Times New Roman" w:cs="Times New Roman"/>
+          <w:sz w:val="24"/>
+          <w:szCs w:val="24"/>
+        </w:rPr>
+      </w:pPr>
+      <w:r>
+        <w:rPr>
+          <w:rFonts w:ascii="Times New Roman" w:hAnsi="Times New Roman" w:cs="Times New Roman"/>
+          <w:sz w:val="24"/>
+          <w:szCs w:val="24"/>
+        </w:rPr>
+        <w:t xml:space="preserve">One problem with this approach was the need to properly reset the predicate at the beginning of each loop iteration. Without resetting the predicate, </w:t>
+      </w:r>
+      <w:r>
+        <w:rPr>
+          <w:rFonts w:ascii="Times New Roman" w:hAnsi="Times New Roman" w:cs="Times New Roman"/>
+          <w:sz w:val="24"/>
+          <w:szCs w:val="24"/>
+        </w:rPr>
+        <w:t>the alarm thread would spam stdout with the message that it has passed the alarm to a display thread.</w:t>
+      </w:r>
+      <w:r>
+        <w:rPr>
+          <w:rFonts w:ascii="Times New Roman" w:hAnsi="Times New Roman" w:cs="Times New Roman"/>
+          <w:sz w:val="24"/>
+          <w:szCs w:val="24"/>
+        </w:rPr>
+        <w:t xml:space="preserve"> This was </w:t>
+      </w:r>
+      <w:r>
+        <w:rPr>
+          <w:rFonts w:ascii="Times New Roman" w:hAnsi="Times New Roman" w:cs="Times New Roman"/>
+          <w:sz w:val="24"/>
+          <w:szCs w:val="24"/>
+        </w:rPr>
+        <w:t>easily</w:t>
+      </w:r>
+      <w:r>
+        <w:rPr>
+          <w:rFonts w:ascii="Times New Roman" w:hAnsi="Times New Roman" w:cs="Times New Roman"/>
+          <w:sz w:val="24"/>
+          <w:szCs w:val="24"/>
+        </w:rPr>
+        <w:t xml:space="preserve"> fixed, by choosing an appropriate default value for the predicate.</w:t>
+      </w:r>
+    </w:p>
+    <w:p>
+      <w:pPr>
+        <w:rPr>
+          <w:rFonts w:ascii="Times New Roman" w:hAnsi="Times New Roman" w:cs="Times New Roman"/>
+          <w:sz w:val="24"/>
+          <w:szCs w:val="24"/>
+        </w:rPr>
+      </w:pPr>
+      <w:r>
+        <w:rPr>
+          <w:rFonts w:ascii="Times New Roman" w:hAnsi="Times New Roman" w:cs="Times New Roman"/>
+          <w:sz w:val="24"/>
+          <w:szCs w:val="24"/>
+        </w:rPr>
+        <w:t xml:space="preserve">The second problem was that </w:t>
+      </w:r>
+      <w:r>
+        <w:rPr>
+          <w:rFonts w:ascii="Times New Roman" w:hAnsi="Times New Roman" w:cs="Times New Roman"/>
+          <w:sz w:val="24"/>
+          <w:szCs w:val="24"/>
+        </w:rPr>
+        <w:t>signaling a waiting thread when the mutex is unlocked, did not guarantee that a different thread would not lock the mutex prior to the waiting threa</w:t>
       </w:r>
       <w:bookmarkStart w:id="0" w:name="_GoBack"/>
       <w:bookmarkEnd w:id="0"/>
+      <w:r>
+        <w:rPr>
+          <w:rFonts w:ascii="Times New Roman" w:hAnsi="Times New Roman" w:cs="Times New Roman"/>
+          <w:sz w:val="24"/>
+          <w:szCs w:val="24"/>
+        </w:rPr>
+        <w:t>d receiving the signal. This creates a race condition that is better be avoided.</w:t>
+      </w:r>
+    </w:p>
+    <w:p>
+      <w:pPr>
+        <w:rPr>
+          <w:rFonts w:ascii="Times New Roman" w:hAnsi="Times New Roman" w:cs="Times New Roman"/>
+          <w:sz w:val="24"/>
+          <w:szCs w:val="24"/>
+        </w:rPr>
+      </w:pPr>
+      <w:r>
+        <w:rPr>
+          <w:rFonts w:ascii="Times New Roman" w:hAnsi="Times New Roman" w:cs="Times New Roman"/>
+          <w:sz w:val="24"/>
+          <w:szCs w:val="24"/>
+        </w:rPr>
+        <w:t xml:space="preserve">Considering how this system is </w:t>
+      </w:r>
+      <w:r>
+        <w:rPr>
+          <w:rFonts w:ascii="Times New Roman" w:hAnsi="Times New Roman" w:cs="Times New Roman"/>
+          <w:sz w:val="24"/>
+          <w:szCs w:val="24"/>
+        </w:rPr>
+        <w:t>simple</w:t>
+      </w:r>
+      <w:r>
+        <w:rPr>
+          <w:rFonts w:ascii="Times New Roman" w:hAnsi="Times New Roman" w:cs="Times New Roman"/>
+          <w:sz w:val="24"/>
+          <w:szCs w:val="24"/>
+        </w:rPr>
+        <w:t>, these problems were solved by signaling the display thread while the mutex is locked. For larger, more complex systems, a “wait morphing” optimization can be used, that</w:t>
+      </w:r>
+      <w:r>
+        <w:rPr>
+          <w:rFonts w:ascii="Times New Roman" w:hAnsi="Times New Roman" w:cs="Times New Roman"/>
+          <w:sz w:val="24"/>
+          <w:szCs w:val="24"/>
+        </w:rPr>
+        <w:t xml:space="preserve"> upon sending a signal,</w:t>
+      </w:r>
+      <w:r>
+        <w:rPr>
+          <w:rFonts w:ascii="Times New Roman" w:hAnsi="Times New Roman" w:cs="Times New Roman"/>
+          <w:sz w:val="24"/>
+          <w:szCs w:val="24"/>
+        </w:rPr>
+        <w:t xml:space="preserve"> moves a thread directly from the condition variable wait queue, to the mutex wait queue</w:t>
+      </w:r>
+      <w:r>
+        <w:rPr>
+          <w:rFonts w:ascii="Times New Roman" w:hAnsi="Times New Roman" w:cs="Times New Roman"/>
+          <w:sz w:val="24"/>
+          <w:szCs w:val="24"/>
+        </w:rPr>
+        <w:t>, without a context switch</w:t>
+      </w:r>
+      <w:r>
+        <w:rPr>
+          <w:rFonts w:ascii="Times New Roman" w:hAnsi="Times New Roman" w:cs="Times New Roman"/>
+          <w:sz w:val="24"/>
+          <w:szCs w:val="24"/>
+        </w:rPr>
+        <w:t>.</w:t>
+      </w:r>
     </w:p>
     <w:sectPr>
       <w:pgSz w:w="12240" w:h="15840"/>
@@ -522,6 +697,7 @@
     <w:lsdException w:name="HTML Sample" w:semiHidden="1" w:unhideWhenUsed="1"/>
     <w:lsdException w:name="HTML Typewriter" w:semiHidden="1" w:unhideWhenUsed="1"/>
     <w:lsdException w:name="HTML Variable" w:semiHidden="1" w:unhideWhenUsed="1"/>
+    <w:lsdException w:name="Normal Table" w:semiHidden="1" w:unhideWhenUsed="1"/>
     <w:lsdException w:name="annotation subject" w:semiHidden="1" w:unhideWhenUsed="1"/>
     <w:lsdException w:name="No List" w:semiHidden="1" w:unhideWhenUsed="1"/>
     <w:lsdException w:name="Outline List 1" w:semiHidden="1" w:unhideWhenUsed="1"/>
@@ -568,8 +744,10 @@
     <w:lsdException w:name="Table Subtle 2" w:semiHidden="1" w:unhideWhenUsed="1"/>
     <w:lsdException w:name="Table Web 1" w:semiHidden="1" w:unhideWhenUsed="1"/>
     <w:lsdException w:name="Table Web 2" w:semiHidden="1" w:unhideWhenUsed="1"/>
+    <w:lsdException w:name="Table Web 3" w:semiHidden="1" w:unhideWhenUsed="1"/>
     <w:lsdException w:name="Balloon Text" w:semiHidden="1" w:unhideWhenUsed="1"/>
     <w:lsdException w:name="Table Grid" w:uiPriority="39"/>
+    <w:lsdException w:name="Table Theme" w:semiHidden="1" w:unhideWhenUsed="1"/>
     <w:lsdException w:name="Placeholder Text" w:semiHidden="1"/>
     <w:lsdException w:name="No Spacing" w:uiPriority="1" w:qFormat="1"/>
     <w:lsdException w:name="Light Shading" w:uiPriority="60"/>
@@ -817,6 +995,104 @@
     <w:uiPriority w:val="99"/>
     <w:semiHidden/>
     <w:unhideWhenUsed/>
+  </w:style>
+  <w:style w:type="character" w:styleId="CommentReference">
+    <w:name w:val="annotation reference"/>
+    <w:basedOn w:val="DefaultParagraphFont"/>
+    <w:uiPriority w:val="99"/>
+    <w:semiHidden/>
+    <w:unhideWhenUsed/>
+    <w:rsid w:val="00C556A6"/>
+    <w:rPr>
+      <w:sz w:val="16"/>
+      <w:szCs w:val="16"/>
+    </w:rPr>
+  </w:style>
+  <w:style w:type="paragraph" w:styleId="CommentText">
+    <w:name w:val="annotation text"/>
+    <w:basedOn w:val="Normal"/>
+    <w:link w:val="CommentTextChar"/>
+    <w:uiPriority w:val="99"/>
+    <w:semiHidden/>
+    <w:unhideWhenUsed/>
+    <w:rsid w:val="00C556A6"/>
+    <w:pPr>
+      <w:spacing w:line="240" w:lineRule="auto"/>
+    </w:pPr>
+    <w:rPr>
+      <w:sz w:val="20"/>
+      <w:szCs w:val="20"/>
+    </w:rPr>
+  </w:style>
+  <w:style w:type="character" w:customStyle="1" w:styleId="CommentTextChar">
+    <w:name w:val="Comment Text Char"/>
+    <w:basedOn w:val="DefaultParagraphFont"/>
+    <w:link w:val="CommentText"/>
+    <w:uiPriority w:val="99"/>
+    <w:semiHidden/>
+    <w:rsid w:val="00C556A6"/>
+    <w:rPr>
+      <w:sz w:val="20"/>
+      <w:szCs w:val="20"/>
+    </w:rPr>
+  </w:style>
+  <w:style w:type="paragraph" w:styleId="CommentSubject">
+    <w:name w:val="annotation subject"/>
+    <w:basedOn w:val="CommentText"/>
+    <w:next w:val="CommentText"/>
+    <w:link w:val="CommentSubjectChar"/>
+    <w:uiPriority w:val="99"/>
+    <w:semiHidden/>
+    <w:unhideWhenUsed/>
+    <w:rsid w:val="00C556A6"/>
+    <w:rPr>
+      <w:b/>
+      <w:bCs/>
+    </w:rPr>
+  </w:style>
+  <w:style w:type="character" w:customStyle="1" w:styleId="CommentSubjectChar">
+    <w:name w:val="Comment Subject Char"/>
+    <w:basedOn w:val="CommentTextChar"/>
+    <w:link w:val="CommentSubject"/>
+    <w:uiPriority w:val="99"/>
+    <w:semiHidden/>
+    <w:rsid w:val="00C556A6"/>
+    <w:rPr>
+      <w:b/>
+      <w:bCs/>
+      <w:sz w:val="20"/>
+      <w:szCs w:val="20"/>
+    </w:rPr>
+  </w:style>
+  <w:style w:type="paragraph" w:styleId="BalloonText">
+    <w:name w:val="Balloon Text"/>
+    <w:basedOn w:val="Normal"/>
+    <w:link w:val="BalloonTextChar"/>
+    <w:uiPriority w:val="99"/>
+    <w:semiHidden/>
+    <w:unhideWhenUsed/>
+    <w:rsid w:val="00C556A6"/>
+    <w:pPr>
+      <w:spacing w:after="0" w:line="240" w:lineRule="auto"/>
+    </w:pPr>
+    <w:rPr>
+      <w:rFonts w:ascii="Segoe UI" w:hAnsi="Segoe UI" w:cs="Segoe UI"/>
+      <w:sz w:val="18"/>
+      <w:szCs w:val="18"/>
+    </w:rPr>
+  </w:style>
+  <w:style w:type="character" w:customStyle="1" w:styleId="BalloonTextChar">
+    <w:name w:val="Balloon Text Char"/>
+    <w:basedOn w:val="DefaultParagraphFont"/>
+    <w:link w:val="BalloonText"/>
+    <w:uiPriority w:val="99"/>
+    <w:semiHidden/>
+    <w:rsid w:val="00C556A6"/>
+    <w:rPr>
+      <w:rFonts w:ascii="Segoe UI" w:hAnsi="Segoe UI" w:cs="Segoe UI"/>
+      <w:sz w:val="18"/>
+      <w:szCs w:val="18"/>
+    </w:rPr>
   </w:style>
 </w:styles>
 </file>

</xml_diff>

<commit_message>
Added testing explanation to report
</commit_message>
<xml_diff>
--- a/assign2/EECS3221 Assignment 2 Report.docx
+++ b/assign2/EECS3221 Assignment 2 Report.docx
@@ -37,6 +37,7 @@
       <w:pPr>
         <w:rPr>
           <w:rFonts w:ascii="Times New Roman" w:hAnsi="Times New Roman" w:cs="Times New Roman"/>
+          <w:b/>
           <w:sz w:val="24"/>
           <w:szCs w:val="24"/>
           <w:u w:val="single"/>
@@ -45,6 +46,7 @@
       <w:r>
         <w:rPr>
           <w:rFonts w:ascii="Times New Roman" w:hAnsi="Times New Roman" w:cs="Times New Roman"/>
+          <w:b/>
           <w:sz w:val="24"/>
           <w:szCs w:val="24"/>
           <w:u w:val="single"/>
@@ -54,7 +56,6 @@
     </w:p>
     <w:p>
       <w:pPr>
-        <w:ind w:firstLine="720"/>
         <w:rPr>
           <w:rFonts w:ascii="Times New Roman" w:hAnsi="Times New Roman" w:cs="Times New Roman"/>
           <w:sz w:val="24"/>
@@ -133,8 +134,18 @@
           <w:sz w:val="24"/>
           <w:szCs w:val="24"/>
         </w:rPr>
-        <w:t>end an error message to stdout</w:t>
-      </w:r>
+        <w:t xml:space="preserve">end an error message to </w:t>
+      </w:r>
+      <w:proofErr w:type="spellStart"/>
+      <w:r>
+        <w:rPr>
+          <w:rFonts w:ascii="Times New Roman" w:hAnsi="Times New Roman" w:cs="Times New Roman"/>
+          <w:sz w:val="24"/>
+          <w:szCs w:val="24"/>
+        </w:rPr>
+        <w:t>stdout</w:t>
+      </w:r>
+      <w:proofErr w:type="spellEnd"/>
       <w:r>
         <w:rPr>
           <w:rFonts w:ascii="Times New Roman" w:hAnsi="Times New Roman" w:cs="Times New Roman"/>
@@ -265,7 +276,25 @@
           <w:sz w:val="24"/>
           <w:szCs w:val="24"/>
         </w:rPr>
-        <w:t>ed properly, and on line 132 of display thread 1 and line 179 of display thread 2 we call pthread_cond_wait which waits for an alarm request from the alarm thread.</w:t>
+        <w:t xml:space="preserve">ed properly, and on line 132 of display thread 1 and line 179 of display thread 2 we call </w:t>
+      </w:r>
+      <w:proofErr w:type="spellStart"/>
+      <w:r>
+        <w:rPr>
+          <w:rFonts w:ascii="Times New Roman" w:hAnsi="Times New Roman" w:cs="Times New Roman"/>
+          <w:sz w:val="24"/>
+          <w:szCs w:val="24"/>
+        </w:rPr>
+        <w:t>pthread_cond_wait</w:t>
+      </w:r>
+      <w:proofErr w:type="spellEnd"/>
+      <w:r>
+        <w:rPr>
+          <w:rFonts w:ascii="Times New Roman" w:hAnsi="Times New Roman" w:cs="Times New Roman"/>
+          <w:sz w:val="24"/>
+          <w:szCs w:val="24"/>
+        </w:rPr>
+        <w:t xml:space="preserve"> which waits for an alarm request from the alarm thread.</w:t>
       </w:r>
     </w:p>
     <w:p>
@@ -307,186 +336,158 @@
           <w:sz w:val="24"/>
           <w:szCs w:val="24"/>
         </w:rPr>
-        <w:t>A3.4 (b): The display threads repeatedly display the status of the thread and sleep(2) is used to ensure that the message is only displayed every 2 seconds. The condition of the while loop checks that the alarm time has not expired.</w:t>
-      </w:r>
-    </w:p>
-    <w:p>
-      <w:pPr>
-        <w:rPr>
-          <w:rFonts w:ascii="Times New Roman" w:hAnsi="Times New Roman" w:cs="Times New Roman"/>
-          <w:sz w:val="24"/>
-          <w:szCs w:val="24"/>
-        </w:rPr>
-      </w:pPr>
-      <w:r>
-        <w:rPr>
-          <w:rFonts w:ascii="Times New Roman" w:hAnsi="Times New Roman" w:cs="Times New Roman"/>
-          <w:sz w:val="24"/>
-          <w:szCs w:val="24"/>
-        </w:rPr>
-        <w:t>A3.4 (c): Immediately after the while loop terminates meaning the alarm request has finished processing in the display thread, the appropriate display thread expiry message is displayed indicating that the display thread is now free to process more alarm requests. The alarm_mutex is unlocked at this point using pthread_mutex_unlock.</w:t>
-      </w:r>
-    </w:p>
-    <w:p>
-      <w:pPr>
-        <w:rPr>
-          <w:rFonts w:ascii="Times New Roman" w:hAnsi="Times New Roman" w:cs="Times New Roman"/>
-          <w:sz w:val="24"/>
-          <w:szCs w:val="24"/>
-        </w:rPr>
-      </w:pPr>
-    </w:p>
-    <w:p>
-      <w:pPr>
-        <w:rPr>
-          <w:rFonts w:ascii="Times New Roman" w:hAnsi="Times New Roman" w:cs="Times New Roman"/>
+        <w:t xml:space="preserve">A3.4 (b): The display threads repeatedly display the status of the thread and </w:t>
+      </w:r>
+      <w:proofErr w:type="gramStart"/>
+      <w:r>
+        <w:rPr>
+          <w:rFonts w:ascii="Times New Roman" w:hAnsi="Times New Roman" w:cs="Times New Roman"/>
+          <w:sz w:val="24"/>
+          <w:szCs w:val="24"/>
+        </w:rPr>
+        <w:t>sleep(</w:t>
+      </w:r>
+      <w:proofErr w:type="gramEnd"/>
+      <w:r>
+        <w:rPr>
+          <w:rFonts w:ascii="Times New Roman" w:hAnsi="Times New Roman" w:cs="Times New Roman"/>
+          <w:sz w:val="24"/>
+          <w:szCs w:val="24"/>
+        </w:rPr>
+        <w:t>2) is used to ensure that the message is only displayed every 2 seconds. The condition of the while loop checks that the alarm time has not expired.</w:t>
+      </w:r>
+    </w:p>
+    <w:p>
+      <w:pPr>
+        <w:rPr>
+          <w:rFonts w:ascii="Times New Roman" w:hAnsi="Times New Roman" w:cs="Times New Roman"/>
+          <w:sz w:val="24"/>
+          <w:szCs w:val="24"/>
+        </w:rPr>
+      </w:pPr>
+      <w:r>
+        <w:rPr>
+          <w:rFonts w:ascii="Times New Roman" w:hAnsi="Times New Roman" w:cs="Times New Roman"/>
+          <w:sz w:val="24"/>
+          <w:szCs w:val="24"/>
+        </w:rPr>
+        <w:t xml:space="preserve">A3.4 (c): Immediately after the while loop terminates meaning the alarm request has finished processing in the display thread, the appropriate display thread expiry message is displayed indicating that the display thread is now free to process more alarm requests. The </w:t>
+      </w:r>
+      <w:proofErr w:type="spellStart"/>
+      <w:r>
+        <w:rPr>
+          <w:rFonts w:ascii="Times New Roman" w:hAnsi="Times New Roman" w:cs="Times New Roman"/>
+          <w:sz w:val="24"/>
+          <w:szCs w:val="24"/>
+        </w:rPr>
+        <w:t>alarm_mutex</w:t>
+      </w:r>
+      <w:proofErr w:type="spellEnd"/>
+      <w:r>
+        <w:rPr>
+          <w:rFonts w:ascii="Times New Roman" w:hAnsi="Times New Roman" w:cs="Times New Roman"/>
+          <w:sz w:val="24"/>
+          <w:szCs w:val="24"/>
+        </w:rPr>
+        <w:t xml:space="preserve"> is unlocked at this point using </w:t>
+      </w:r>
+      <w:proofErr w:type="spellStart"/>
+      <w:r>
+        <w:rPr>
+          <w:rFonts w:ascii="Times New Roman" w:hAnsi="Times New Roman" w:cs="Times New Roman"/>
+          <w:sz w:val="24"/>
+          <w:szCs w:val="24"/>
+        </w:rPr>
+        <w:t>pthread_mutex_unlock</w:t>
+      </w:r>
+      <w:proofErr w:type="spellEnd"/>
+      <w:r>
+        <w:rPr>
+          <w:rFonts w:ascii="Times New Roman" w:hAnsi="Times New Roman" w:cs="Times New Roman"/>
+          <w:sz w:val="24"/>
+          <w:szCs w:val="24"/>
+        </w:rPr>
+        <w:t>.</w:t>
+      </w:r>
+    </w:p>
+    <w:p>
+      <w:pPr>
+        <w:rPr>
+          <w:rFonts w:ascii="Times New Roman" w:hAnsi="Times New Roman" w:cs="Times New Roman"/>
+          <w:sz w:val="24"/>
+          <w:szCs w:val="24"/>
+        </w:rPr>
+      </w:pPr>
+    </w:p>
+    <w:p>
+      <w:pPr>
+        <w:rPr>
+          <w:rFonts w:ascii="Times New Roman" w:hAnsi="Times New Roman" w:cs="Times New Roman"/>
+          <w:sz w:val="24"/>
+          <w:szCs w:val="24"/>
+        </w:rPr>
+      </w:pPr>
+    </w:p>
+    <w:p>
+      <w:pPr>
+        <w:rPr>
+          <w:rFonts w:ascii="Times New Roman" w:hAnsi="Times New Roman" w:cs="Times New Roman"/>
+          <w:sz w:val="24"/>
+          <w:szCs w:val="24"/>
+        </w:rPr>
+      </w:pPr>
+      <w:r>
+        <w:rPr>
+          <w:rFonts w:ascii="Times New Roman" w:hAnsi="Times New Roman" w:cs="Times New Roman"/>
+          <w:b/>
           <w:sz w:val="24"/>
           <w:szCs w:val="24"/>
           <w:u w:val="single"/>
         </w:rPr>
-      </w:pPr>
-    </w:p>
-    <w:p>
-      <w:pPr>
-        <w:rPr>
-          <w:rFonts w:ascii="Times New Roman" w:hAnsi="Times New Roman" w:cs="Times New Roman"/>
-          <w:sz w:val="24"/>
-          <w:szCs w:val="24"/>
-          <w:u w:val="single"/>
-        </w:rPr>
-      </w:pPr>
-      <w:r>
-        <w:rPr>
-          <w:rFonts w:ascii="Times New Roman" w:hAnsi="Times New Roman" w:cs="Times New Roman"/>
-          <w:sz w:val="24"/>
-          <w:szCs w:val="24"/>
-          <w:u w:val="single"/>
-        </w:rPr>
         <w:lastRenderedPageBreak/>
-        <w:t>Design Problems</w:t>
-      </w:r>
-    </w:p>
-    <w:p>
-      <w:pPr>
-        <w:rPr>
-          <w:rFonts w:ascii="Times New Roman" w:hAnsi="Times New Roman" w:cs="Times New Roman"/>
-          <w:sz w:val="24"/>
-          <w:szCs w:val="24"/>
-        </w:rPr>
-      </w:pPr>
-      <w:r>
-        <w:rPr>
-          <w:rFonts w:ascii="Times New Roman" w:hAnsi="Times New Roman" w:cs="Times New Roman"/>
-          <w:sz w:val="24"/>
-          <w:szCs w:val="24"/>
-        </w:rPr>
-        <w:t xml:space="preserve">The original design of the alarm system included a predicate that corresponds to </w:t>
-      </w:r>
-      <w:r>
-        <w:rPr>
-          <w:rFonts w:ascii="Times New Roman" w:hAnsi="Times New Roman" w:cs="Times New Roman"/>
-          <w:sz w:val="24"/>
-          <w:szCs w:val="24"/>
-        </w:rPr>
-        <w:t>whether</w:t>
-      </w:r>
-      <w:r>
-        <w:rPr>
-          <w:rFonts w:ascii="Times New Roman" w:hAnsi="Times New Roman" w:cs="Times New Roman"/>
-          <w:sz w:val="24"/>
-          <w:szCs w:val="24"/>
-        </w:rPr>
-        <w:t xml:space="preserve"> an alarm expiry time is odd or even. The purpose of this predicate was so that the alarm thread can signal the appropriate display thread when the mutex is unlocked. This was done to avoid awakening a display thread when the mutex is locked, since the t</w:t>
-      </w:r>
-      <w:r>
-        <w:rPr>
-          <w:rFonts w:ascii="Times New Roman" w:hAnsi="Times New Roman" w:cs="Times New Roman"/>
-          <w:sz w:val="24"/>
-          <w:szCs w:val="24"/>
-        </w:rPr>
-        <w:t>hread would become blocked, waiting on the mutex</w:t>
-      </w:r>
-      <w:r>
-        <w:rPr>
-          <w:rFonts w:ascii="Times New Roman" w:hAnsi="Times New Roman" w:cs="Times New Roman"/>
-          <w:sz w:val="24"/>
-          <w:szCs w:val="24"/>
-        </w:rPr>
-        <w:t>.</w:t>
-      </w:r>
-    </w:p>
-    <w:p>
-      <w:pPr>
-        <w:rPr>
-          <w:rFonts w:ascii="Times New Roman" w:hAnsi="Times New Roman" w:cs="Times New Roman"/>
-          <w:sz w:val="24"/>
-          <w:szCs w:val="24"/>
-        </w:rPr>
-      </w:pPr>
-      <w:r>
-        <w:rPr>
-          <w:rFonts w:ascii="Times New Roman" w:hAnsi="Times New Roman" w:cs="Times New Roman"/>
-          <w:sz w:val="24"/>
-          <w:szCs w:val="24"/>
-        </w:rPr>
-        <w:t xml:space="preserve">One problem with this approach was the need to properly reset the predicate at the beginning of each loop iteration. Without resetting the predicate, </w:t>
-      </w:r>
-      <w:r>
-        <w:rPr>
-          <w:rFonts w:ascii="Times New Roman" w:hAnsi="Times New Roman" w:cs="Times New Roman"/>
-          <w:sz w:val="24"/>
-          <w:szCs w:val="24"/>
-        </w:rPr>
-        <w:t>the alarm thread would spam stdout with the message that it has passed the alarm to a display thread.</w:t>
-      </w:r>
-      <w:r>
-        <w:rPr>
-          <w:rFonts w:ascii="Times New Roman" w:hAnsi="Times New Roman" w:cs="Times New Roman"/>
-          <w:sz w:val="24"/>
-          <w:szCs w:val="24"/>
-        </w:rPr>
-        <w:t xml:space="preserve"> This was </w:t>
-      </w:r>
-      <w:r>
-        <w:rPr>
-          <w:rFonts w:ascii="Times New Roman" w:hAnsi="Times New Roman" w:cs="Times New Roman"/>
-          <w:sz w:val="24"/>
-          <w:szCs w:val="24"/>
-        </w:rPr>
-        <w:t>easily</w:t>
-      </w:r>
-      <w:r>
-        <w:rPr>
-          <w:rFonts w:ascii="Times New Roman" w:hAnsi="Times New Roman" w:cs="Times New Roman"/>
-          <w:sz w:val="24"/>
-          <w:szCs w:val="24"/>
-        </w:rPr>
-        <w:t xml:space="preserve"> fixed, by choosing an appropriate default value for the predicate.</w:t>
-      </w:r>
-    </w:p>
-    <w:p>
-      <w:pPr>
-        <w:rPr>
-          <w:rFonts w:ascii="Times New Roman" w:hAnsi="Times New Roman" w:cs="Times New Roman"/>
-          <w:sz w:val="24"/>
-          <w:szCs w:val="24"/>
-        </w:rPr>
-      </w:pPr>
-      <w:r>
-        <w:rPr>
-          <w:rFonts w:ascii="Times New Roman" w:hAnsi="Times New Roman" w:cs="Times New Roman"/>
-          <w:sz w:val="24"/>
-          <w:szCs w:val="24"/>
-        </w:rPr>
-        <w:t xml:space="preserve">The second problem was that </w:t>
-      </w:r>
-      <w:r>
-        <w:rPr>
-          <w:rFonts w:ascii="Times New Roman" w:hAnsi="Times New Roman" w:cs="Times New Roman"/>
-          <w:sz w:val="24"/>
-          <w:szCs w:val="24"/>
-        </w:rPr>
-        <w:t>signaling a waiting thread when the mutex is unlocked, did not guarantee that a different thread would not lock the mutex prior to the waiting threa</w:t>
+        <w:t>Testing:</w:t>
+      </w:r>
+    </w:p>
+    <w:p>
+      <w:pPr>
+        <w:rPr>
+          <w:rFonts w:ascii="Times New Roman" w:hAnsi="Times New Roman" w:cs="Times New Roman"/>
+          <w:sz w:val="24"/>
+          <w:szCs w:val="24"/>
+        </w:rPr>
+      </w:pPr>
+      <w:r>
+        <w:rPr>
+          <w:rFonts w:ascii="Times New Roman" w:hAnsi="Times New Roman" w:cs="Times New Roman"/>
+          <w:sz w:val="24"/>
+          <w:szCs w:val="24"/>
+        </w:rPr>
+        <w:t xml:space="preserve">For testing we ran the program with a wide variety of inputs to ensure that the correct output was given. This included cases where the inputted time was very short, and cases where the inputted time was much larger. This was to ensure that the program would not crash after running for a long period of time or not produce the correct result for a short period of time. During this testing both display thread 1 and display thread 2 were showcased, even though their functionality is practically identical to one another. </w:t>
+      </w:r>
+    </w:p>
+    <w:p>
+      <w:pPr>
+        <w:rPr>
+          <w:rFonts w:ascii="Times New Roman" w:hAnsi="Times New Roman" w:cs="Times New Roman"/>
+          <w:sz w:val="24"/>
+          <w:szCs w:val="24"/>
+        </w:rPr>
+      </w:pPr>
+      <w:r>
+        <w:rPr>
+          <w:rFonts w:ascii="Times New Roman" w:hAnsi="Times New Roman" w:cs="Times New Roman"/>
+          <w:sz w:val="24"/>
+          <w:szCs w:val="24"/>
+        </w:rPr>
+        <w:t xml:space="preserve">In addition to regular, expected input, we also included cases where the input did not follow the format required. In these </w:t>
+      </w:r>
+      <w:r>
+        <w:rPr>
+          <w:rFonts w:ascii="Times New Roman" w:hAnsi="Times New Roman" w:cs="Times New Roman"/>
+          <w:sz w:val="24"/>
+          <w:szCs w:val="24"/>
+        </w:rPr>
+        <w:t>cases, the program behaves as it should, outputting “Bad command” and prompting the user to enter another comm</w:t>
       </w:r>
       <w:bookmarkStart w:id="0" w:name="_GoBack"/>
       <w:bookmarkEnd w:id="0"/>
@@ -496,7 +497,288 @@
           <w:sz w:val="24"/>
           <w:szCs w:val="24"/>
         </w:rPr>
-        <w:t>d receiving the signal. This creates a race condition that is better be avoided.</w:t>
+        <w:t>and.</w:t>
+      </w:r>
+    </w:p>
+    <w:p>
+      <w:pPr>
+        <w:rPr>
+          <w:rFonts w:ascii="Times New Roman" w:hAnsi="Times New Roman" w:cs="Times New Roman"/>
+          <w:sz w:val="24"/>
+          <w:szCs w:val="24"/>
+        </w:rPr>
+      </w:pPr>
+      <w:r>
+        <w:rPr>
+          <w:rFonts w:ascii="Times New Roman" w:hAnsi="Times New Roman" w:cs="Times New Roman"/>
+          <w:sz w:val="24"/>
+          <w:szCs w:val="24"/>
+        </w:rPr>
+        <w:t>Also, we tested what happens when multiple inputs are entered into the program while execution is still happening. This is shown in test11.txt. Our program handles the multiple input properly and outputs the appropriate messages.</w:t>
+      </w:r>
+    </w:p>
+    <w:p>
+      <w:pPr>
+        <w:rPr>
+          <w:rFonts w:ascii="Times New Roman" w:hAnsi="Times New Roman" w:cs="Times New Roman"/>
+          <w:sz w:val="24"/>
+          <w:szCs w:val="24"/>
+          <w:u w:val="single"/>
+        </w:rPr>
+      </w:pPr>
+    </w:p>
+    <w:p>
+      <w:pPr>
+        <w:rPr>
+          <w:rFonts w:ascii="Times New Roman" w:hAnsi="Times New Roman" w:cs="Times New Roman"/>
+          <w:b/>
+          <w:sz w:val="24"/>
+          <w:szCs w:val="24"/>
+          <w:u w:val="single"/>
+        </w:rPr>
+      </w:pPr>
+      <w:r>
+        <w:rPr>
+          <w:rFonts w:ascii="Times New Roman" w:hAnsi="Times New Roman" w:cs="Times New Roman"/>
+          <w:b/>
+          <w:sz w:val="24"/>
+          <w:szCs w:val="24"/>
+          <w:u w:val="single"/>
+        </w:rPr>
+        <w:t>Design Problems</w:t>
+      </w:r>
+      <w:r>
+        <w:rPr>
+          <w:rFonts w:ascii="Times New Roman" w:hAnsi="Times New Roman" w:cs="Times New Roman"/>
+          <w:b/>
+          <w:sz w:val="24"/>
+          <w:szCs w:val="24"/>
+          <w:u w:val="single"/>
+        </w:rPr>
+        <w:t>:</w:t>
+      </w:r>
+    </w:p>
+    <w:p>
+      <w:pPr>
+        <w:rPr>
+          <w:rFonts w:ascii="Times New Roman" w:hAnsi="Times New Roman" w:cs="Times New Roman"/>
+          <w:sz w:val="24"/>
+          <w:szCs w:val="24"/>
+        </w:rPr>
+      </w:pPr>
+      <w:r>
+        <w:rPr>
+          <w:rFonts w:ascii="Times New Roman" w:hAnsi="Times New Roman" w:cs="Times New Roman"/>
+          <w:sz w:val="24"/>
+          <w:szCs w:val="24"/>
+        </w:rPr>
+        <w:t xml:space="preserve">The original design of the alarm system included a predicate that corresponds to </w:t>
+      </w:r>
+      <w:r>
+        <w:rPr>
+          <w:rFonts w:ascii="Times New Roman" w:hAnsi="Times New Roman" w:cs="Times New Roman"/>
+          <w:sz w:val="24"/>
+          <w:szCs w:val="24"/>
+        </w:rPr>
+        <w:t>whether</w:t>
+      </w:r>
+      <w:r>
+        <w:rPr>
+          <w:rFonts w:ascii="Times New Roman" w:hAnsi="Times New Roman" w:cs="Times New Roman"/>
+          <w:sz w:val="24"/>
+          <w:szCs w:val="24"/>
+        </w:rPr>
+        <w:t xml:space="preserve"> an alarm expiry time is odd or even. The purpose of this predicate was so that the alarm thread can signal the appropriate display thread when the </w:t>
+      </w:r>
+      <w:proofErr w:type="spellStart"/>
+      <w:r>
+        <w:rPr>
+          <w:rFonts w:ascii="Times New Roman" w:hAnsi="Times New Roman" w:cs="Times New Roman"/>
+          <w:sz w:val="24"/>
+          <w:szCs w:val="24"/>
+        </w:rPr>
+        <w:t>mutex</w:t>
+      </w:r>
+      <w:proofErr w:type="spellEnd"/>
+      <w:r>
+        <w:rPr>
+          <w:rFonts w:ascii="Times New Roman" w:hAnsi="Times New Roman" w:cs="Times New Roman"/>
+          <w:sz w:val="24"/>
+          <w:szCs w:val="24"/>
+        </w:rPr>
+        <w:t xml:space="preserve"> is unlocked. This was done to avoid awakening a display thread when the </w:t>
+      </w:r>
+      <w:proofErr w:type="spellStart"/>
+      <w:r>
+        <w:rPr>
+          <w:rFonts w:ascii="Times New Roman" w:hAnsi="Times New Roman" w:cs="Times New Roman"/>
+          <w:sz w:val="24"/>
+          <w:szCs w:val="24"/>
+        </w:rPr>
+        <w:t>mutex</w:t>
+      </w:r>
+      <w:proofErr w:type="spellEnd"/>
+      <w:r>
+        <w:rPr>
+          <w:rFonts w:ascii="Times New Roman" w:hAnsi="Times New Roman" w:cs="Times New Roman"/>
+          <w:sz w:val="24"/>
+          <w:szCs w:val="24"/>
+        </w:rPr>
+        <w:t xml:space="preserve"> is locked, since the t</w:t>
+      </w:r>
+      <w:r>
+        <w:rPr>
+          <w:rFonts w:ascii="Times New Roman" w:hAnsi="Times New Roman" w:cs="Times New Roman"/>
+          <w:sz w:val="24"/>
+          <w:szCs w:val="24"/>
+        </w:rPr>
+        <w:t xml:space="preserve">hread would become blocked, waiting on the </w:t>
+      </w:r>
+      <w:proofErr w:type="spellStart"/>
+      <w:r>
+        <w:rPr>
+          <w:rFonts w:ascii="Times New Roman" w:hAnsi="Times New Roman" w:cs="Times New Roman"/>
+          <w:sz w:val="24"/>
+          <w:szCs w:val="24"/>
+        </w:rPr>
+        <w:t>mutex</w:t>
+      </w:r>
+      <w:proofErr w:type="spellEnd"/>
+      <w:r>
+        <w:rPr>
+          <w:rFonts w:ascii="Times New Roman" w:hAnsi="Times New Roman" w:cs="Times New Roman"/>
+          <w:sz w:val="24"/>
+          <w:szCs w:val="24"/>
+        </w:rPr>
+        <w:t>.</w:t>
+      </w:r>
+    </w:p>
+    <w:p>
+      <w:pPr>
+        <w:rPr>
+          <w:rFonts w:ascii="Times New Roman" w:hAnsi="Times New Roman" w:cs="Times New Roman"/>
+          <w:sz w:val="24"/>
+          <w:szCs w:val="24"/>
+        </w:rPr>
+      </w:pPr>
+      <w:r>
+        <w:rPr>
+          <w:rFonts w:ascii="Times New Roman" w:hAnsi="Times New Roman" w:cs="Times New Roman"/>
+          <w:sz w:val="24"/>
+          <w:szCs w:val="24"/>
+        </w:rPr>
+        <w:t xml:space="preserve">One problem with this approach was the need to properly reset the predicate at the beginning of each loop iteration. Without resetting the predicate, </w:t>
+      </w:r>
+      <w:r>
+        <w:rPr>
+          <w:rFonts w:ascii="Times New Roman" w:hAnsi="Times New Roman" w:cs="Times New Roman"/>
+          <w:sz w:val="24"/>
+          <w:szCs w:val="24"/>
+        </w:rPr>
+        <w:t xml:space="preserve">the alarm thread would spam </w:t>
+      </w:r>
+      <w:proofErr w:type="spellStart"/>
+      <w:r>
+        <w:rPr>
+          <w:rFonts w:ascii="Times New Roman" w:hAnsi="Times New Roman" w:cs="Times New Roman"/>
+          <w:sz w:val="24"/>
+          <w:szCs w:val="24"/>
+        </w:rPr>
+        <w:t>stdout</w:t>
+      </w:r>
+      <w:proofErr w:type="spellEnd"/>
+      <w:r>
+        <w:rPr>
+          <w:rFonts w:ascii="Times New Roman" w:hAnsi="Times New Roman" w:cs="Times New Roman"/>
+          <w:sz w:val="24"/>
+          <w:szCs w:val="24"/>
+        </w:rPr>
+        <w:t xml:space="preserve"> with the message that it has passed the alarm to a display thread.</w:t>
+      </w:r>
+      <w:r>
+        <w:rPr>
+          <w:rFonts w:ascii="Times New Roman" w:hAnsi="Times New Roman" w:cs="Times New Roman"/>
+          <w:sz w:val="24"/>
+          <w:szCs w:val="24"/>
+        </w:rPr>
+        <w:t xml:space="preserve"> This was </w:t>
+      </w:r>
+      <w:r>
+        <w:rPr>
+          <w:rFonts w:ascii="Times New Roman" w:hAnsi="Times New Roman" w:cs="Times New Roman"/>
+          <w:sz w:val="24"/>
+          <w:szCs w:val="24"/>
+        </w:rPr>
+        <w:t>easily</w:t>
+      </w:r>
+      <w:r>
+        <w:rPr>
+          <w:rFonts w:ascii="Times New Roman" w:hAnsi="Times New Roman" w:cs="Times New Roman"/>
+          <w:sz w:val="24"/>
+          <w:szCs w:val="24"/>
+        </w:rPr>
+        <w:t xml:space="preserve"> fixed, by choosing an appropriate default value for the predicate.</w:t>
+      </w:r>
+    </w:p>
+    <w:p>
+      <w:pPr>
+        <w:rPr>
+          <w:rFonts w:ascii="Times New Roman" w:hAnsi="Times New Roman" w:cs="Times New Roman"/>
+          <w:sz w:val="24"/>
+          <w:szCs w:val="24"/>
+        </w:rPr>
+      </w:pPr>
+      <w:r>
+        <w:rPr>
+          <w:rFonts w:ascii="Times New Roman" w:hAnsi="Times New Roman" w:cs="Times New Roman"/>
+          <w:sz w:val="24"/>
+          <w:szCs w:val="24"/>
+        </w:rPr>
+        <w:t xml:space="preserve">The second problem was that </w:t>
+      </w:r>
+      <w:r>
+        <w:rPr>
+          <w:rFonts w:ascii="Times New Roman" w:hAnsi="Times New Roman" w:cs="Times New Roman"/>
+          <w:sz w:val="24"/>
+          <w:szCs w:val="24"/>
+        </w:rPr>
+        <w:t xml:space="preserve">signaling a waiting thread when the </w:t>
+      </w:r>
+      <w:proofErr w:type="spellStart"/>
+      <w:r>
+        <w:rPr>
+          <w:rFonts w:ascii="Times New Roman" w:hAnsi="Times New Roman" w:cs="Times New Roman"/>
+          <w:sz w:val="24"/>
+          <w:szCs w:val="24"/>
+        </w:rPr>
+        <w:t>mutex</w:t>
+      </w:r>
+      <w:proofErr w:type="spellEnd"/>
+      <w:r>
+        <w:rPr>
+          <w:rFonts w:ascii="Times New Roman" w:hAnsi="Times New Roman" w:cs="Times New Roman"/>
+          <w:sz w:val="24"/>
+          <w:szCs w:val="24"/>
+        </w:rPr>
+        <w:t xml:space="preserve"> is unlocked, did not guarantee that a different thread would not lock the </w:t>
+      </w:r>
+      <w:proofErr w:type="spellStart"/>
+      <w:r>
+        <w:rPr>
+          <w:rFonts w:ascii="Times New Roman" w:hAnsi="Times New Roman" w:cs="Times New Roman"/>
+          <w:sz w:val="24"/>
+          <w:szCs w:val="24"/>
+        </w:rPr>
+        <w:t>mutex</w:t>
+      </w:r>
+      <w:proofErr w:type="spellEnd"/>
+      <w:r>
+        <w:rPr>
+          <w:rFonts w:ascii="Times New Roman" w:hAnsi="Times New Roman" w:cs="Times New Roman"/>
+          <w:sz w:val="24"/>
+          <w:szCs w:val="24"/>
+        </w:rPr>
+        <w:t xml:space="preserve"> prior to the waiting thread receiving the signal. This creates a race condition that is better be avoided.</w:t>
       </w:r>
     </w:p>
     <w:p>
@@ -529,7 +811,25 @@
           <w:sz w:val="24"/>
           <w:szCs w:val="24"/>
         </w:rPr>
-        <w:t>, these problems were solved by signaling the display thread while the mutex is locked. For larger, more complex systems, a “wait morphing” optimization can be used, that</w:t>
+        <w:t xml:space="preserve">, these problems were solved by signaling the display thread while the </w:t>
+      </w:r>
+      <w:proofErr w:type="spellStart"/>
+      <w:r>
+        <w:rPr>
+          <w:rFonts w:ascii="Times New Roman" w:hAnsi="Times New Roman" w:cs="Times New Roman"/>
+          <w:sz w:val="24"/>
+          <w:szCs w:val="24"/>
+        </w:rPr>
+        <w:t>mutex</w:t>
+      </w:r>
+      <w:proofErr w:type="spellEnd"/>
+      <w:r>
+        <w:rPr>
+          <w:rFonts w:ascii="Times New Roman" w:hAnsi="Times New Roman" w:cs="Times New Roman"/>
+          <w:sz w:val="24"/>
+          <w:szCs w:val="24"/>
+        </w:rPr>
+        <w:t xml:space="preserve"> is locked. For larger, more complex systems, a “wait morphing” optimization can be used, that</w:t>
       </w:r>
       <w:r>
         <w:rPr>
@@ -545,7 +845,25 @@
           <w:sz w:val="24"/>
           <w:szCs w:val="24"/>
         </w:rPr>
-        <w:t xml:space="preserve"> moves a thread directly from the condition variable wait queue, to the mutex wait queue</w:t>
+        <w:t xml:space="preserve"> moves a thread directly from the condition variable wait queue, to the </w:t>
+      </w:r>
+      <w:proofErr w:type="spellStart"/>
+      <w:r>
+        <w:rPr>
+          <w:rFonts w:ascii="Times New Roman" w:hAnsi="Times New Roman" w:cs="Times New Roman"/>
+          <w:sz w:val="24"/>
+          <w:szCs w:val="24"/>
+        </w:rPr>
+        <w:t>mutex</w:t>
+      </w:r>
+      <w:proofErr w:type="spellEnd"/>
+      <w:r>
+        <w:rPr>
+          <w:rFonts w:ascii="Times New Roman" w:hAnsi="Times New Roman" w:cs="Times New Roman"/>
+          <w:sz w:val="24"/>
+          <w:szCs w:val="24"/>
+        </w:rPr>
+        <w:t xml:space="preserve"> wait queue</w:t>
       </w:r>
       <w:r>
         <w:rPr>

</xml_diff>

<commit_message>
Small modification mentioning test12.txt and test13.txt
</commit_message>
<xml_diff>
--- a/assign2/EECS3221 Assignment 2 Report.docx
+++ b/assign2/EECS3221 Assignment 2 Report.docx
@@ -134,18 +134,8 @@
           <w:sz w:val="24"/>
           <w:szCs w:val="24"/>
         </w:rPr>
-        <w:t xml:space="preserve">end an error message to </w:t>
-      </w:r>
-      <w:proofErr w:type="spellStart"/>
-      <w:r>
-        <w:rPr>
-          <w:rFonts w:ascii="Times New Roman" w:hAnsi="Times New Roman" w:cs="Times New Roman"/>
-          <w:sz w:val="24"/>
-          <w:szCs w:val="24"/>
-        </w:rPr>
-        <w:t>stdout</w:t>
-      </w:r>
-      <w:proofErr w:type="spellEnd"/>
+        <w:t>end an error message to stdout</w:t>
+      </w:r>
       <w:r>
         <w:rPr>
           <w:rFonts w:ascii="Times New Roman" w:hAnsi="Times New Roman" w:cs="Times New Roman"/>
@@ -276,25 +266,7 @@
           <w:sz w:val="24"/>
           <w:szCs w:val="24"/>
         </w:rPr>
-        <w:t xml:space="preserve">ed properly, and on line 132 of display thread 1 and line 179 of display thread 2 we call </w:t>
-      </w:r>
-      <w:proofErr w:type="spellStart"/>
-      <w:r>
-        <w:rPr>
-          <w:rFonts w:ascii="Times New Roman" w:hAnsi="Times New Roman" w:cs="Times New Roman"/>
-          <w:sz w:val="24"/>
-          <w:szCs w:val="24"/>
-        </w:rPr>
-        <w:t>pthread_cond_wait</w:t>
-      </w:r>
-      <w:proofErr w:type="spellEnd"/>
-      <w:r>
-        <w:rPr>
-          <w:rFonts w:ascii="Times New Roman" w:hAnsi="Times New Roman" w:cs="Times New Roman"/>
-          <w:sz w:val="24"/>
-          <w:szCs w:val="24"/>
-        </w:rPr>
-        <w:t xml:space="preserve"> which waits for an alarm request from the alarm thread.</w:t>
+        <w:t>ed properly, and on line 132 of display thread 1 and line 179 of display thread 2 we call pthread_cond_wait which waits for an alarm request from the alarm thread.</w:t>
       </w:r>
     </w:p>
     <w:p>
@@ -336,78 +308,24 @@
           <w:sz w:val="24"/>
           <w:szCs w:val="24"/>
         </w:rPr>
-        <w:t xml:space="preserve">A3.4 (b): The display threads repeatedly display the status of the thread and </w:t>
-      </w:r>
-      <w:proofErr w:type="gramStart"/>
-      <w:r>
-        <w:rPr>
-          <w:rFonts w:ascii="Times New Roman" w:hAnsi="Times New Roman" w:cs="Times New Roman"/>
-          <w:sz w:val="24"/>
-          <w:szCs w:val="24"/>
-        </w:rPr>
-        <w:t>sleep(</w:t>
-      </w:r>
-      <w:proofErr w:type="gramEnd"/>
-      <w:r>
-        <w:rPr>
-          <w:rFonts w:ascii="Times New Roman" w:hAnsi="Times New Roman" w:cs="Times New Roman"/>
-          <w:sz w:val="24"/>
-          <w:szCs w:val="24"/>
-        </w:rPr>
-        <w:t>2) is used to ensure that the message is only displayed every 2 seconds. The condition of the while loop checks that the alarm time has not expired.</w:t>
-      </w:r>
-    </w:p>
-    <w:p>
-      <w:pPr>
-        <w:rPr>
-          <w:rFonts w:ascii="Times New Roman" w:hAnsi="Times New Roman" w:cs="Times New Roman"/>
-          <w:sz w:val="24"/>
-          <w:szCs w:val="24"/>
-        </w:rPr>
-      </w:pPr>
-      <w:r>
-        <w:rPr>
-          <w:rFonts w:ascii="Times New Roman" w:hAnsi="Times New Roman" w:cs="Times New Roman"/>
-          <w:sz w:val="24"/>
-          <w:szCs w:val="24"/>
-        </w:rPr>
-        <w:t xml:space="preserve">A3.4 (c): Immediately after the while loop terminates meaning the alarm request has finished processing in the display thread, the appropriate display thread expiry message is displayed indicating that the display thread is now free to process more alarm requests. The </w:t>
-      </w:r>
-      <w:proofErr w:type="spellStart"/>
-      <w:r>
-        <w:rPr>
-          <w:rFonts w:ascii="Times New Roman" w:hAnsi="Times New Roman" w:cs="Times New Roman"/>
-          <w:sz w:val="24"/>
-          <w:szCs w:val="24"/>
-        </w:rPr>
-        <w:t>alarm_mutex</w:t>
-      </w:r>
-      <w:proofErr w:type="spellEnd"/>
-      <w:r>
-        <w:rPr>
-          <w:rFonts w:ascii="Times New Roman" w:hAnsi="Times New Roman" w:cs="Times New Roman"/>
-          <w:sz w:val="24"/>
-          <w:szCs w:val="24"/>
-        </w:rPr>
-        <w:t xml:space="preserve"> is unlocked at this point using </w:t>
-      </w:r>
-      <w:proofErr w:type="spellStart"/>
-      <w:r>
-        <w:rPr>
-          <w:rFonts w:ascii="Times New Roman" w:hAnsi="Times New Roman" w:cs="Times New Roman"/>
-          <w:sz w:val="24"/>
-          <w:szCs w:val="24"/>
-        </w:rPr>
-        <w:t>pthread_mutex_unlock</w:t>
-      </w:r>
-      <w:proofErr w:type="spellEnd"/>
-      <w:r>
-        <w:rPr>
-          <w:rFonts w:ascii="Times New Roman" w:hAnsi="Times New Roman" w:cs="Times New Roman"/>
-          <w:sz w:val="24"/>
-          <w:szCs w:val="24"/>
-        </w:rPr>
-        <w:t>.</w:t>
+        <w:t>A3.4 (b): The display threads repeatedly display the status of the thread and sleep(2) is used to ensure that the message is only displayed every 2 seconds. The condition of the while loop checks that the alarm time has not expired.</w:t>
+      </w:r>
+    </w:p>
+    <w:p>
+      <w:pPr>
+        <w:rPr>
+          <w:rFonts w:ascii="Times New Roman" w:hAnsi="Times New Roman" w:cs="Times New Roman"/>
+          <w:sz w:val="24"/>
+          <w:szCs w:val="24"/>
+        </w:rPr>
+      </w:pPr>
+      <w:r>
+        <w:rPr>
+          <w:rFonts w:ascii="Times New Roman" w:hAnsi="Times New Roman" w:cs="Times New Roman"/>
+          <w:sz w:val="24"/>
+          <w:szCs w:val="24"/>
+        </w:rPr>
+        <w:t>A3.4 (c): Immediately after the while loop terminates meaning the alarm request has finished processing in the display thread, the appropriate display thread expiry message is displayed indicating that the display thread is now free to process more alarm requests. The alarm_mutex is unlocked at this point using pthread_mutex_unlock.</w:t>
       </w:r>
     </w:p>
     <w:p>
@@ -487,35 +405,51 @@
           <w:sz w:val="24"/>
           <w:szCs w:val="24"/>
         </w:rPr>
-        <w:t>cases, the program behaves as it should, outputting “Bad command” and prompting the user to enter another comm</w:t>
+        <w:t>cases, the program behaves as it should, outputting “Bad command” and prompting the user to enter another command.</w:t>
+      </w:r>
+    </w:p>
+    <w:p>
+      <w:pPr>
+        <w:rPr>
+          <w:rFonts w:ascii="Times New Roman" w:hAnsi="Times New Roman" w:cs="Times New Roman"/>
+          <w:sz w:val="24"/>
+          <w:szCs w:val="24"/>
+        </w:rPr>
+      </w:pPr>
+      <w:r>
+        <w:rPr>
+          <w:rFonts w:ascii="Times New Roman" w:hAnsi="Times New Roman" w:cs="Times New Roman"/>
+          <w:sz w:val="24"/>
+          <w:szCs w:val="24"/>
+        </w:rPr>
+        <w:t>Also, we tested what happens when multiple inputs are entered into the program while execution is still happening. This is shown in test11.txt</w:t>
+      </w:r>
+      <w:r>
+        <w:rPr>
+          <w:rFonts w:ascii="Times New Roman" w:hAnsi="Times New Roman" w:cs="Times New Roman"/>
+          <w:sz w:val="24"/>
+          <w:szCs w:val="24"/>
+        </w:rPr>
+        <w:t>, test12.txt and test13.txt</w:t>
+      </w:r>
+      <w:r>
+        <w:rPr>
+          <w:rFonts w:ascii="Times New Roman" w:hAnsi="Times New Roman" w:cs="Times New Roman"/>
+          <w:sz w:val="24"/>
+          <w:szCs w:val="24"/>
+        </w:rPr>
+        <w:t>. Our program handles the multiple input properly and o</w:t>
+      </w:r>
+      <w:r>
+        <w:rPr>
+          <w:rFonts w:ascii="Times New Roman" w:hAnsi="Times New Roman" w:cs="Times New Roman"/>
+          <w:sz w:val="24"/>
+          <w:szCs w:val="24"/>
+        </w:rPr>
+        <w:t>utputs the appropriate messages.</w:t>
       </w:r>
       <w:bookmarkStart w:id="0" w:name="_GoBack"/>
       <w:bookmarkEnd w:id="0"/>
-      <w:r>
-        <w:rPr>
-          <w:rFonts w:ascii="Times New Roman" w:hAnsi="Times New Roman" w:cs="Times New Roman"/>
-          <w:sz w:val="24"/>
-          <w:szCs w:val="24"/>
-        </w:rPr>
-        <w:t>and.</w:t>
-      </w:r>
-    </w:p>
-    <w:p>
-      <w:pPr>
-        <w:rPr>
-          <w:rFonts w:ascii="Times New Roman" w:hAnsi="Times New Roman" w:cs="Times New Roman"/>
-          <w:sz w:val="24"/>
-          <w:szCs w:val="24"/>
-        </w:rPr>
-      </w:pPr>
-      <w:r>
-        <w:rPr>
-          <w:rFonts w:ascii="Times New Roman" w:hAnsi="Times New Roman" w:cs="Times New Roman"/>
-          <w:sz w:val="24"/>
-          <w:szCs w:val="24"/>
-        </w:rPr>
-        <w:t>Also, we tested what happens when multiple inputs are entered into the program while execution is still happening. This is shown in test11.txt. Our program handles the multiple input properly and outputs the appropriate messages.</w:t>
-      </w:r>
     </w:p>
     <w:p>
       <w:pPr>
@@ -588,62 +522,16 @@
           <w:sz w:val="24"/>
           <w:szCs w:val="24"/>
         </w:rPr>
-        <w:t xml:space="preserve"> an alarm expiry time is odd or even. The purpose of this predicate was so that the alarm thread can signal the appropriate display thread when the </w:t>
-      </w:r>
-      <w:proofErr w:type="spellStart"/>
-      <w:r>
-        <w:rPr>
-          <w:rFonts w:ascii="Times New Roman" w:hAnsi="Times New Roman" w:cs="Times New Roman"/>
-          <w:sz w:val="24"/>
-          <w:szCs w:val="24"/>
-        </w:rPr>
-        <w:t>mutex</w:t>
-      </w:r>
-      <w:proofErr w:type="spellEnd"/>
-      <w:r>
-        <w:rPr>
-          <w:rFonts w:ascii="Times New Roman" w:hAnsi="Times New Roman" w:cs="Times New Roman"/>
-          <w:sz w:val="24"/>
-          <w:szCs w:val="24"/>
-        </w:rPr>
-        <w:t xml:space="preserve"> is unlocked. This was done to avoid awakening a display thread when the </w:t>
-      </w:r>
-      <w:proofErr w:type="spellStart"/>
-      <w:r>
-        <w:rPr>
-          <w:rFonts w:ascii="Times New Roman" w:hAnsi="Times New Roman" w:cs="Times New Roman"/>
-          <w:sz w:val="24"/>
-          <w:szCs w:val="24"/>
-        </w:rPr>
-        <w:t>mutex</w:t>
-      </w:r>
-      <w:proofErr w:type="spellEnd"/>
-      <w:r>
-        <w:rPr>
-          <w:rFonts w:ascii="Times New Roman" w:hAnsi="Times New Roman" w:cs="Times New Roman"/>
-          <w:sz w:val="24"/>
-          <w:szCs w:val="24"/>
-        </w:rPr>
-        <w:t xml:space="preserve"> is locked, since the t</w:t>
-      </w:r>
-      <w:r>
-        <w:rPr>
-          <w:rFonts w:ascii="Times New Roman" w:hAnsi="Times New Roman" w:cs="Times New Roman"/>
-          <w:sz w:val="24"/>
-          <w:szCs w:val="24"/>
-        </w:rPr>
-        <w:t xml:space="preserve">hread would become blocked, waiting on the </w:t>
-      </w:r>
-      <w:proofErr w:type="spellStart"/>
-      <w:r>
-        <w:rPr>
-          <w:rFonts w:ascii="Times New Roman" w:hAnsi="Times New Roman" w:cs="Times New Roman"/>
-          <w:sz w:val="24"/>
-          <w:szCs w:val="24"/>
-        </w:rPr>
-        <w:t>mutex</w:t>
-      </w:r>
-      <w:proofErr w:type="spellEnd"/>
+        <w:t xml:space="preserve"> an alarm expiry time is odd or even. The purpose of this predicate was so that the alarm thread can signal the appropriate display thread when the mutex is unlocked. This was done to avoid awakening a display thread when the mutex is locked, since the t</w:t>
+      </w:r>
+      <w:r>
+        <w:rPr>
+          <w:rFonts w:ascii="Times New Roman" w:hAnsi="Times New Roman" w:cs="Times New Roman"/>
+          <w:sz w:val="24"/>
+          <w:szCs w:val="24"/>
+        </w:rPr>
+        <w:t>hread would become blocked, waiting on the mutex</w:t>
+      </w:r>
       <w:r>
         <w:rPr>
           <w:rFonts w:ascii="Times New Roman" w:hAnsi="Times New Roman" w:cs="Times New Roman"/>
@@ -675,25 +563,7 @@
           <w:sz w:val="24"/>
           <w:szCs w:val="24"/>
         </w:rPr>
-        <w:t xml:space="preserve">the alarm thread would spam </w:t>
-      </w:r>
-      <w:proofErr w:type="spellStart"/>
-      <w:r>
-        <w:rPr>
-          <w:rFonts w:ascii="Times New Roman" w:hAnsi="Times New Roman" w:cs="Times New Roman"/>
-          <w:sz w:val="24"/>
-          <w:szCs w:val="24"/>
-        </w:rPr>
-        <w:t>stdout</w:t>
-      </w:r>
-      <w:proofErr w:type="spellEnd"/>
-      <w:r>
-        <w:rPr>
-          <w:rFonts w:ascii="Times New Roman" w:hAnsi="Times New Roman" w:cs="Times New Roman"/>
-          <w:sz w:val="24"/>
-          <w:szCs w:val="24"/>
-        </w:rPr>
-        <w:t xml:space="preserve"> with the message that it has passed the alarm to a display thread.</w:t>
+        <w:t>the alarm thread would spam stdout with the message that it has passed the alarm to a display thread.</w:t>
       </w:r>
       <w:r>
         <w:rPr>
@@ -742,43 +612,7 @@
           <w:sz w:val="24"/>
           <w:szCs w:val="24"/>
         </w:rPr>
-        <w:t xml:space="preserve">signaling a waiting thread when the </w:t>
-      </w:r>
-      <w:proofErr w:type="spellStart"/>
-      <w:r>
-        <w:rPr>
-          <w:rFonts w:ascii="Times New Roman" w:hAnsi="Times New Roman" w:cs="Times New Roman"/>
-          <w:sz w:val="24"/>
-          <w:szCs w:val="24"/>
-        </w:rPr>
-        <w:t>mutex</w:t>
-      </w:r>
-      <w:proofErr w:type="spellEnd"/>
-      <w:r>
-        <w:rPr>
-          <w:rFonts w:ascii="Times New Roman" w:hAnsi="Times New Roman" w:cs="Times New Roman"/>
-          <w:sz w:val="24"/>
-          <w:szCs w:val="24"/>
-        </w:rPr>
-        <w:t xml:space="preserve"> is unlocked, did not guarantee that a different thread would not lock the </w:t>
-      </w:r>
-      <w:proofErr w:type="spellStart"/>
-      <w:r>
-        <w:rPr>
-          <w:rFonts w:ascii="Times New Roman" w:hAnsi="Times New Roman" w:cs="Times New Roman"/>
-          <w:sz w:val="24"/>
-          <w:szCs w:val="24"/>
-        </w:rPr>
-        <w:t>mutex</w:t>
-      </w:r>
-      <w:proofErr w:type="spellEnd"/>
-      <w:r>
-        <w:rPr>
-          <w:rFonts w:ascii="Times New Roman" w:hAnsi="Times New Roman" w:cs="Times New Roman"/>
-          <w:sz w:val="24"/>
-          <w:szCs w:val="24"/>
-        </w:rPr>
-        <w:t xml:space="preserve"> prior to the waiting thread receiving the signal. This creates a race condition that is better be avoided.</w:t>
+        <w:t>signaling a waiting thread when the mutex is unlocked, did not guarantee that a different thread would not lock the mutex prior to the waiting thread receiving the signal. This creates a race condition that is better be avoided.</w:t>
       </w:r>
     </w:p>
     <w:p>
@@ -811,25 +645,7 @@
           <w:sz w:val="24"/>
           <w:szCs w:val="24"/>
         </w:rPr>
-        <w:t xml:space="preserve">, these problems were solved by signaling the display thread while the </w:t>
-      </w:r>
-      <w:proofErr w:type="spellStart"/>
-      <w:r>
-        <w:rPr>
-          <w:rFonts w:ascii="Times New Roman" w:hAnsi="Times New Roman" w:cs="Times New Roman"/>
-          <w:sz w:val="24"/>
-          <w:szCs w:val="24"/>
-        </w:rPr>
-        <w:t>mutex</w:t>
-      </w:r>
-      <w:proofErr w:type="spellEnd"/>
-      <w:r>
-        <w:rPr>
-          <w:rFonts w:ascii="Times New Roman" w:hAnsi="Times New Roman" w:cs="Times New Roman"/>
-          <w:sz w:val="24"/>
-          <w:szCs w:val="24"/>
-        </w:rPr>
-        <w:t xml:space="preserve"> is locked. For larger, more complex systems, a “wait morphing” optimization can be used, that</w:t>
+        <w:t>, these problems were solved by signaling the display thread while the mutex is locked. For larger, more complex systems, a “wait morphing” optimization can be used, that</w:t>
       </w:r>
       <w:r>
         <w:rPr>
@@ -845,25 +661,7 @@
           <w:sz w:val="24"/>
           <w:szCs w:val="24"/>
         </w:rPr>
-        <w:t xml:space="preserve"> moves a thread directly from the condition variable wait queue, to the </w:t>
-      </w:r>
-      <w:proofErr w:type="spellStart"/>
-      <w:r>
-        <w:rPr>
-          <w:rFonts w:ascii="Times New Roman" w:hAnsi="Times New Roman" w:cs="Times New Roman"/>
-          <w:sz w:val="24"/>
-          <w:szCs w:val="24"/>
-        </w:rPr>
-        <w:t>mutex</w:t>
-      </w:r>
-      <w:proofErr w:type="spellEnd"/>
-      <w:r>
-        <w:rPr>
-          <w:rFonts w:ascii="Times New Roman" w:hAnsi="Times New Roman" w:cs="Times New Roman"/>
-          <w:sz w:val="24"/>
-          <w:szCs w:val="24"/>
-        </w:rPr>
-        <w:t xml:space="preserve"> wait queue</w:t>
+        <w:t xml:space="preserve"> moves a thread directly from the condition variable wait queue, to the mutex wait queue</w:t>
       </w:r>
       <w:r>
         <w:rPr>

</xml_diff>

<commit_message>
Added design diagram, cover page, and PDF format for report
</commit_message>
<xml_diff>
--- a/assign2/EECS3221 Assignment 2 Report.docx
+++ b/assign2/EECS3221 Assignment 2 Report.docx
@@ -1,6 +1,6 @@
 
 <file path=word/document.xml><?xml version="1.0" encoding="utf-8"?>
-<w:document xmlns:wpc="http://schemas.microsoft.com/office/word/2010/wordprocessingCanvas" xmlns:cx="http://schemas.microsoft.com/office/drawing/2014/chartex" xmlns:cx1="http://schemas.microsoft.com/office/drawing/2015/9/8/chartex" xmlns:cx2="http://schemas.microsoft.com/office/drawing/2015/10/21/chartex" xmlns:mc="http://schemas.openxmlformats.org/markup-compatibility/2006" xmlns:o="urn:schemas-microsoft-com:office:office" xmlns:r="http://schemas.openxmlformats.org/officeDocument/2006/relationships" xmlns:m="http://schemas.openxmlformats.org/officeDocument/2006/math" xmlns:v="urn:schemas-microsoft-com:vml" xmlns:wp14="http://schemas.microsoft.com/office/word/2010/wordprocessingDrawing" xmlns:wp="http://schemas.openxmlformats.org/drawingml/2006/wordprocessingDrawing" xmlns:w10="urn:schemas-microsoft-com:office:word" xmlns:w="http://schemas.openxmlformats.org/wordprocessingml/2006/main" xmlns:w14="http://schemas.microsoft.com/office/word/2010/wordml" xmlns:w15="http://schemas.microsoft.com/office/word/2012/wordml" xmlns:w16se="http://schemas.microsoft.com/office/word/2015/wordml/symex" xmlns:wpg="http://schemas.microsoft.com/office/word/2010/wordprocessingGroup" xmlns:wpi="http://schemas.microsoft.com/office/word/2010/wordprocessingInk" xmlns:wne="http://schemas.microsoft.com/office/word/2006/wordml" xmlns:wps="http://schemas.microsoft.com/office/word/2010/wordprocessingShape" mc:Ignorable="w14 w15 w16se wp14">
+<w:document xmlns:wpc="http://schemas.microsoft.com/office/word/2010/wordprocessingCanvas" xmlns:mo="http://schemas.microsoft.com/office/mac/office/2008/main" xmlns:mc="http://schemas.openxmlformats.org/markup-compatibility/2006" xmlns:mv="urn:schemas-microsoft-com:mac:vml" xmlns:o="urn:schemas-microsoft-com:office:office" xmlns:r="http://schemas.openxmlformats.org/officeDocument/2006/relationships" xmlns:m="http://schemas.openxmlformats.org/officeDocument/2006/math" xmlns:v="urn:schemas-microsoft-com:vml" xmlns:wp14="http://schemas.microsoft.com/office/word/2010/wordprocessingDrawing" xmlns:wp="http://schemas.openxmlformats.org/drawingml/2006/wordprocessingDrawing" xmlns:w10="urn:schemas-microsoft-com:office:word" xmlns:w="http://schemas.openxmlformats.org/wordprocessingml/2006/main" xmlns:w14="http://schemas.microsoft.com/office/word/2010/wordml" xmlns:w15="http://schemas.microsoft.com/office/word/2012/wordml" xmlns:wpg="http://schemas.microsoft.com/office/word/2010/wordprocessingGroup" xmlns:wpi="http://schemas.microsoft.com/office/word/2010/wordprocessingInk" xmlns:wne="http://schemas.microsoft.com/office/word/2006/wordml" xmlns:wps="http://schemas.microsoft.com/office/word/2010/wordprocessingShape" mc:Ignorable="w14 w15 wp14">
   <w:body>
     <w:p>
       <w:pPr>
@@ -8,17 +8,17 @@
         <w:rPr>
           <w:rFonts w:ascii="Times New Roman" w:hAnsi="Times New Roman" w:cs="Times New Roman"/>
           <w:b/>
-          <w:sz w:val="24"/>
-          <w:szCs w:val="24"/>
-          <w:u w:val="single"/>
-        </w:rPr>
-      </w:pPr>
-      <w:r>
-        <w:rPr>
-          <w:rFonts w:ascii="Times New Roman" w:hAnsi="Times New Roman" w:cs="Times New Roman"/>
-          <w:b/>
-          <w:sz w:val="24"/>
-          <w:szCs w:val="24"/>
+          <w:sz w:val="44"/>
+          <w:szCs w:val="44"/>
+          <w:u w:val="single"/>
+        </w:rPr>
+      </w:pPr>
+      <w:r>
+        <w:rPr>
+          <w:rFonts w:ascii="Times New Roman" w:hAnsi="Times New Roman" w:cs="Times New Roman"/>
+          <w:b/>
+          <w:sz w:val="44"/>
+          <w:szCs w:val="44"/>
           <w:u w:val="single"/>
         </w:rPr>
         <w:t>EECS3221 Assignment 2 Report</w:t>
@@ -26,31 +26,413 @@
     </w:p>
     <w:p>
       <w:pPr>
-        <w:rPr>
-          <w:rFonts w:ascii="Times New Roman" w:hAnsi="Times New Roman" w:cs="Times New Roman"/>
-          <w:sz w:val="24"/>
-          <w:szCs w:val="24"/>
-        </w:rPr>
-      </w:pPr>
-    </w:p>
-    <w:p>
-      <w:pPr>
-        <w:rPr>
-          <w:rFonts w:ascii="Times New Roman" w:hAnsi="Times New Roman" w:cs="Times New Roman"/>
-          <w:b/>
-          <w:sz w:val="24"/>
-          <w:szCs w:val="24"/>
-          <w:u w:val="single"/>
-        </w:rPr>
-      </w:pPr>
-      <w:r>
-        <w:rPr>
-          <w:rFonts w:ascii="Times New Roman" w:hAnsi="Times New Roman" w:cs="Times New Roman"/>
-          <w:b/>
-          <w:sz w:val="24"/>
-          <w:szCs w:val="24"/>
-          <w:u w:val="single"/>
-        </w:rPr>
+        <w:jc w:val="center"/>
+        <w:rPr>
+          <w:rFonts w:ascii="Times New Roman" w:hAnsi="Times New Roman" w:cs="Times New Roman"/>
+          <w:b/>
+          <w:sz w:val="24"/>
+          <w:szCs w:val="24"/>
+          <w:u w:val="single"/>
+        </w:rPr>
+      </w:pPr>
+    </w:p>
+    <w:p>
+      <w:pPr>
+        <w:jc w:val="center"/>
+        <w:rPr>
+          <w:rFonts w:ascii="Times New Roman" w:hAnsi="Times New Roman" w:cs="Times New Roman"/>
+          <w:b/>
+          <w:sz w:val="24"/>
+          <w:szCs w:val="24"/>
+          <w:u w:val="single"/>
+        </w:rPr>
+      </w:pPr>
+    </w:p>
+    <w:p>
+      <w:pPr>
+        <w:jc w:val="center"/>
+        <w:rPr>
+          <w:rFonts w:ascii="Times New Roman" w:hAnsi="Times New Roman" w:cs="Times New Roman"/>
+          <w:b/>
+          <w:sz w:val="24"/>
+          <w:szCs w:val="24"/>
+          <w:u w:val="single"/>
+        </w:rPr>
+      </w:pPr>
+    </w:p>
+    <w:p>
+      <w:pPr>
+        <w:jc w:val="center"/>
+        <w:rPr>
+          <w:rFonts w:ascii="Times New Roman" w:hAnsi="Times New Roman" w:cs="Times New Roman"/>
+          <w:b/>
+          <w:sz w:val="24"/>
+          <w:szCs w:val="24"/>
+          <w:u w:val="single"/>
+        </w:rPr>
+      </w:pPr>
+    </w:p>
+    <w:p>
+      <w:pPr>
+        <w:jc w:val="center"/>
+        <w:rPr>
+          <w:rFonts w:ascii="Times New Roman" w:hAnsi="Times New Roman" w:cs="Times New Roman"/>
+          <w:b/>
+          <w:sz w:val="24"/>
+          <w:szCs w:val="24"/>
+          <w:u w:val="single"/>
+        </w:rPr>
+      </w:pPr>
+    </w:p>
+    <w:p>
+      <w:pPr>
+        <w:jc w:val="center"/>
+        <w:rPr>
+          <w:rFonts w:ascii="Times New Roman" w:hAnsi="Times New Roman" w:cs="Times New Roman"/>
+          <w:b/>
+          <w:sz w:val="24"/>
+          <w:szCs w:val="24"/>
+          <w:u w:val="single"/>
+        </w:rPr>
+      </w:pPr>
+    </w:p>
+    <w:p>
+      <w:pPr>
+        <w:jc w:val="center"/>
+        <w:rPr>
+          <w:rFonts w:ascii="Times New Roman" w:hAnsi="Times New Roman" w:cs="Times New Roman"/>
+          <w:b/>
+          <w:sz w:val="24"/>
+          <w:szCs w:val="24"/>
+          <w:u w:val="single"/>
+        </w:rPr>
+      </w:pPr>
+    </w:p>
+    <w:p>
+      <w:pPr>
+        <w:jc w:val="center"/>
+        <w:rPr>
+          <w:rFonts w:ascii="Times New Roman" w:hAnsi="Times New Roman" w:cs="Times New Roman"/>
+          <w:b/>
+          <w:sz w:val="24"/>
+          <w:szCs w:val="24"/>
+          <w:u w:val="single"/>
+        </w:rPr>
+      </w:pPr>
+    </w:p>
+    <w:p>
+      <w:pPr>
+        <w:jc w:val="center"/>
+        <w:rPr>
+          <w:rFonts w:ascii="Times New Roman" w:hAnsi="Times New Roman" w:cs="Times New Roman"/>
+          <w:b/>
+          <w:sz w:val="24"/>
+          <w:szCs w:val="24"/>
+          <w:u w:val="single"/>
+        </w:rPr>
+      </w:pPr>
+      <w:bookmarkStart w:id="0" w:name="_GoBack"/>
+      <w:bookmarkEnd w:id="0"/>
+    </w:p>
+    <w:p>
+      <w:pPr>
+        <w:jc w:val="center"/>
+        <w:rPr>
+          <w:rFonts w:ascii="Times New Roman" w:hAnsi="Times New Roman" w:cs="Times New Roman"/>
+          <w:b/>
+          <w:sz w:val="24"/>
+          <w:szCs w:val="24"/>
+          <w:u w:val="single"/>
+        </w:rPr>
+      </w:pPr>
+    </w:p>
+    <w:p>
+      <w:pPr>
+        <w:jc w:val="center"/>
+        <w:rPr>
+          <w:rFonts w:ascii="Times New Roman" w:hAnsi="Times New Roman" w:cs="Times New Roman"/>
+          <w:b/>
+          <w:sz w:val="24"/>
+          <w:szCs w:val="24"/>
+          <w:u w:val="single"/>
+        </w:rPr>
+      </w:pPr>
+    </w:p>
+    <w:p>
+      <w:pPr>
+        <w:jc w:val="center"/>
+        <w:rPr>
+          <w:rFonts w:ascii="Times New Roman" w:hAnsi="Times New Roman" w:cs="Times New Roman"/>
+          <w:b/>
+          <w:sz w:val="24"/>
+          <w:szCs w:val="24"/>
+          <w:u w:val="single"/>
+        </w:rPr>
+      </w:pPr>
+    </w:p>
+    <w:p>
+      <w:pPr>
+        <w:jc w:val="center"/>
+        <w:rPr>
+          <w:rFonts w:ascii="Times New Roman" w:hAnsi="Times New Roman" w:cs="Times New Roman"/>
+          <w:b/>
+          <w:sz w:val="24"/>
+          <w:szCs w:val="24"/>
+          <w:u w:val="single"/>
+        </w:rPr>
+      </w:pPr>
+    </w:p>
+    <w:p>
+      <w:pPr>
+        <w:jc w:val="center"/>
+        <w:rPr>
+          <w:rFonts w:ascii="Times New Roman" w:hAnsi="Times New Roman" w:cs="Times New Roman"/>
+          <w:b/>
+          <w:sz w:val="24"/>
+          <w:szCs w:val="24"/>
+          <w:u w:val="single"/>
+        </w:rPr>
+      </w:pPr>
+    </w:p>
+    <w:p>
+      <w:pPr>
+        <w:jc w:val="center"/>
+        <w:rPr>
+          <w:rFonts w:ascii="Times New Roman" w:hAnsi="Times New Roman" w:cs="Times New Roman"/>
+          <w:b/>
+          <w:sz w:val="24"/>
+          <w:szCs w:val="24"/>
+          <w:u w:val="single"/>
+        </w:rPr>
+      </w:pPr>
+    </w:p>
+    <w:p>
+      <w:pPr>
+        <w:jc w:val="center"/>
+        <w:rPr>
+          <w:rFonts w:ascii="Times New Roman" w:hAnsi="Times New Roman" w:cs="Times New Roman"/>
+          <w:b/>
+          <w:sz w:val="24"/>
+          <w:szCs w:val="24"/>
+          <w:u w:val="single"/>
+        </w:rPr>
+      </w:pPr>
+    </w:p>
+    <w:p>
+      <w:pPr>
+        <w:jc w:val="center"/>
+        <w:rPr>
+          <w:rFonts w:ascii="Times New Roman" w:hAnsi="Times New Roman" w:cs="Times New Roman"/>
+          <w:b/>
+          <w:sz w:val="24"/>
+          <w:szCs w:val="24"/>
+          <w:u w:val="single"/>
+        </w:rPr>
+      </w:pPr>
+    </w:p>
+    <w:p>
+      <w:pPr>
+        <w:jc w:val="center"/>
+        <w:rPr>
+          <w:rFonts w:ascii="Times New Roman" w:hAnsi="Times New Roman" w:cs="Times New Roman"/>
+          <w:b/>
+          <w:sz w:val="24"/>
+          <w:szCs w:val="24"/>
+          <w:u w:val="single"/>
+        </w:rPr>
+      </w:pPr>
+    </w:p>
+    <w:p>
+      <w:pPr>
+        <w:jc w:val="center"/>
+        <w:rPr>
+          <w:rFonts w:ascii="Times New Roman" w:hAnsi="Times New Roman" w:cs="Times New Roman"/>
+          <w:b/>
+          <w:sz w:val="24"/>
+          <w:szCs w:val="24"/>
+          <w:u w:val="single"/>
+        </w:rPr>
+      </w:pPr>
+    </w:p>
+    <w:p>
+      <w:pPr>
+        <w:jc w:val="center"/>
+        <w:rPr>
+          <w:rFonts w:ascii="Times New Roman" w:hAnsi="Times New Roman" w:cs="Times New Roman"/>
+          <w:b/>
+          <w:sz w:val="24"/>
+          <w:szCs w:val="24"/>
+          <w:u w:val="single"/>
+        </w:rPr>
+      </w:pPr>
+    </w:p>
+    <w:p>
+      <w:pPr>
+        <w:jc w:val="center"/>
+        <w:rPr>
+          <w:rFonts w:ascii="Times New Roman" w:hAnsi="Times New Roman" w:cs="Times New Roman"/>
+          <w:b/>
+          <w:sz w:val="24"/>
+          <w:szCs w:val="24"/>
+          <w:u w:val="single"/>
+        </w:rPr>
+      </w:pPr>
+    </w:p>
+    <w:p>
+      <w:pPr>
+        <w:jc w:val="center"/>
+        <w:rPr>
+          <w:rFonts w:ascii="Times New Roman" w:hAnsi="Times New Roman" w:cs="Times New Roman"/>
+          <w:b/>
+          <w:sz w:val="24"/>
+          <w:szCs w:val="24"/>
+          <w:u w:val="single"/>
+        </w:rPr>
+      </w:pPr>
+    </w:p>
+    <w:p>
+      <w:pPr>
+        <w:jc w:val="center"/>
+        <w:rPr>
+          <w:rFonts w:ascii="Times New Roman" w:hAnsi="Times New Roman" w:cs="Times New Roman"/>
+          <w:b/>
+          <w:sz w:val="24"/>
+          <w:szCs w:val="24"/>
+          <w:u w:val="single"/>
+        </w:rPr>
+      </w:pPr>
+    </w:p>
+    <w:p>
+      <w:pPr>
+        <w:jc w:val="center"/>
+        <w:rPr>
+          <w:rFonts w:ascii="Times New Roman" w:hAnsi="Times New Roman" w:cs="Times New Roman"/>
+          <w:sz w:val="24"/>
+          <w:szCs w:val="24"/>
+        </w:rPr>
+      </w:pPr>
+      <w:r>
+        <w:rPr>
+          <w:rFonts w:ascii="Times New Roman" w:hAnsi="Times New Roman" w:cs="Times New Roman"/>
+          <w:sz w:val="24"/>
+          <w:szCs w:val="24"/>
+        </w:rPr>
+        <w:t xml:space="preserve">Michael </w:t>
+      </w:r>
+      <w:proofErr w:type="spellStart"/>
+      <w:r>
+        <w:rPr>
+          <w:rFonts w:ascii="Times New Roman" w:hAnsi="Times New Roman" w:cs="Times New Roman"/>
+          <w:sz w:val="24"/>
+          <w:szCs w:val="24"/>
+        </w:rPr>
+        <w:t>Podimov</w:t>
+      </w:r>
+      <w:proofErr w:type="spellEnd"/>
+    </w:p>
+    <w:p>
+      <w:pPr>
+        <w:jc w:val="center"/>
+        <w:rPr>
+          <w:rFonts w:ascii="Times New Roman" w:hAnsi="Times New Roman" w:cs="Times New Roman"/>
+          <w:sz w:val="24"/>
+          <w:szCs w:val="24"/>
+        </w:rPr>
+      </w:pPr>
+      <w:r>
+        <w:rPr>
+          <w:rFonts w:ascii="Times New Roman" w:hAnsi="Times New Roman" w:cs="Times New Roman"/>
+          <w:sz w:val="24"/>
+          <w:szCs w:val="24"/>
+        </w:rPr>
+        <w:t xml:space="preserve">Ramona </w:t>
+      </w:r>
+      <w:proofErr w:type="spellStart"/>
+      <w:r>
+        <w:rPr>
+          <w:rFonts w:ascii="Times New Roman" w:hAnsi="Times New Roman" w:cs="Times New Roman"/>
+          <w:sz w:val="24"/>
+          <w:szCs w:val="24"/>
+        </w:rPr>
+        <w:t>Sar</w:t>
+      </w:r>
+      <w:proofErr w:type="spellEnd"/>
+    </w:p>
+    <w:p>
+      <w:pPr>
+        <w:jc w:val="center"/>
+        <w:rPr>
+          <w:rFonts w:ascii="Times New Roman" w:hAnsi="Times New Roman" w:cs="Times New Roman"/>
+          <w:sz w:val="24"/>
+          <w:szCs w:val="24"/>
+        </w:rPr>
+      </w:pPr>
+      <w:proofErr w:type="spellStart"/>
+      <w:r>
+        <w:rPr>
+          <w:rFonts w:ascii="Times New Roman" w:hAnsi="Times New Roman" w:cs="Times New Roman"/>
+          <w:sz w:val="24"/>
+          <w:szCs w:val="24"/>
+        </w:rPr>
+        <w:t>Dimitry</w:t>
+      </w:r>
+      <w:proofErr w:type="spellEnd"/>
+      <w:r>
+        <w:rPr>
+          <w:rFonts w:ascii="Times New Roman" w:hAnsi="Times New Roman" w:cs="Times New Roman"/>
+          <w:sz w:val="24"/>
+          <w:szCs w:val="24"/>
+        </w:rPr>
+        <w:t xml:space="preserve"> </w:t>
+      </w:r>
+      <w:proofErr w:type="spellStart"/>
+      <w:r>
+        <w:rPr>
+          <w:rFonts w:ascii="Times New Roman" w:hAnsi="Times New Roman" w:cs="Times New Roman"/>
+          <w:sz w:val="24"/>
+          <w:szCs w:val="24"/>
+        </w:rPr>
+        <w:t>Mochkin</w:t>
+      </w:r>
+      <w:proofErr w:type="spellEnd"/>
+    </w:p>
+    <w:p>
+      <w:pPr>
+        <w:jc w:val="center"/>
+        <w:rPr>
+          <w:rFonts w:ascii="Times New Roman" w:hAnsi="Times New Roman" w:cs="Times New Roman"/>
+          <w:sz w:val="24"/>
+          <w:szCs w:val="24"/>
+        </w:rPr>
+      </w:pPr>
+      <w:r>
+        <w:rPr>
+          <w:rFonts w:ascii="Times New Roman" w:hAnsi="Times New Roman" w:cs="Times New Roman"/>
+          <w:sz w:val="24"/>
+          <w:szCs w:val="24"/>
+        </w:rPr>
+        <w:t>Matthew MacEachern</w:t>
+      </w:r>
+    </w:p>
+    <w:p>
+      <w:pPr>
+        <w:rPr>
+          <w:rFonts w:ascii="Times New Roman" w:hAnsi="Times New Roman" w:cs="Times New Roman"/>
+          <w:b/>
+          <w:sz w:val="24"/>
+          <w:szCs w:val="24"/>
+          <w:u w:val="single"/>
+        </w:rPr>
+      </w:pPr>
+      <w:r>
+        <w:rPr>
+          <w:rFonts w:ascii="Times New Roman" w:hAnsi="Times New Roman" w:cs="Times New Roman"/>
+          <w:b/>
+          <w:sz w:val="24"/>
+          <w:szCs w:val="24"/>
+          <w:u w:val="single"/>
+        </w:rPr>
+        <w:lastRenderedPageBreak/>
         <w:t>Implementation of assignment requirements:</w:t>
       </w:r>
     </w:p>
@@ -134,8 +516,18 @@
           <w:sz w:val="24"/>
           <w:szCs w:val="24"/>
         </w:rPr>
-        <w:t>end an error message to stdout</w:t>
-      </w:r>
+        <w:t xml:space="preserve">end an error message to </w:t>
+      </w:r>
+      <w:proofErr w:type="spellStart"/>
+      <w:r>
+        <w:rPr>
+          <w:rFonts w:ascii="Times New Roman" w:hAnsi="Times New Roman" w:cs="Times New Roman"/>
+          <w:sz w:val="24"/>
+          <w:szCs w:val="24"/>
+        </w:rPr>
+        <w:t>stdout</w:t>
+      </w:r>
+      <w:proofErr w:type="spellEnd"/>
       <w:r>
         <w:rPr>
           <w:rFonts w:ascii="Times New Roman" w:hAnsi="Times New Roman" w:cs="Times New Roman"/>
@@ -266,7 +658,25 @@
           <w:sz w:val="24"/>
           <w:szCs w:val="24"/>
         </w:rPr>
-        <w:t>ed properly, and on line 132 of display thread 1 and line 179 of display thread 2 we call pthread_cond_wait which waits for an alarm request from the alarm thread.</w:t>
+        <w:t xml:space="preserve">ed properly, and on line 132 of display thread 1 and line 179 of display thread 2 we call </w:t>
+      </w:r>
+      <w:proofErr w:type="spellStart"/>
+      <w:r>
+        <w:rPr>
+          <w:rFonts w:ascii="Times New Roman" w:hAnsi="Times New Roman" w:cs="Times New Roman"/>
+          <w:sz w:val="24"/>
+          <w:szCs w:val="24"/>
+        </w:rPr>
+        <w:t>pthread_cond_wait</w:t>
+      </w:r>
+      <w:proofErr w:type="spellEnd"/>
+      <w:r>
+        <w:rPr>
+          <w:rFonts w:ascii="Times New Roman" w:hAnsi="Times New Roman" w:cs="Times New Roman"/>
+          <w:sz w:val="24"/>
+          <w:szCs w:val="24"/>
+        </w:rPr>
+        <w:t xml:space="preserve"> which waits for an alarm request from the alarm thread.</w:t>
       </w:r>
     </w:p>
     <w:p>
@@ -308,41 +718,117 @@
           <w:sz w:val="24"/>
           <w:szCs w:val="24"/>
         </w:rPr>
-        <w:t>A3.4 (b): The display threads repeatedly display the status of the thread and sleep(2) is used to ensure that the message is only displayed every 2 seconds. The condition of the while loop checks that the alarm time has not expired.</w:t>
-      </w:r>
-    </w:p>
-    <w:p>
-      <w:pPr>
-        <w:rPr>
-          <w:rFonts w:ascii="Times New Roman" w:hAnsi="Times New Roman" w:cs="Times New Roman"/>
-          <w:sz w:val="24"/>
-          <w:szCs w:val="24"/>
-        </w:rPr>
-      </w:pPr>
-      <w:r>
-        <w:rPr>
-          <w:rFonts w:ascii="Times New Roman" w:hAnsi="Times New Roman" w:cs="Times New Roman"/>
-          <w:sz w:val="24"/>
-          <w:szCs w:val="24"/>
-        </w:rPr>
-        <w:t>A3.4 (c): Immediately after the while loop terminates meaning the alarm request has finished processing in the display thread, the appropriate display thread expiry message is displayed indicating that the display thread is now free to process more alarm requests. The alarm_mutex is unlocked at this point using pthread_mutex_unlock.</w:t>
-      </w:r>
-    </w:p>
-    <w:p>
-      <w:pPr>
-        <w:rPr>
-          <w:rFonts w:ascii="Times New Roman" w:hAnsi="Times New Roman" w:cs="Times New Roman"/>
-          <w:sz w:val="24"/>
-          <w:szCs w:val="24"/>
-        </w:rPr>
-      </w:pPr>
-    </w:p>
-    <w:p>
-      <w:pPr>
-        <w:rPr>
-          <w:rFonts w:ascii="Times New Roman" w:hAnsi="Times New Roman" w:cs="Times New Roman"/>
-          <w:sz w:val="24"/>
-          <w:szCs w:val="24"/>
+        <w:t xml:space="preserve">A3.4 (b): The display threads repeatedly display the status of the thread and </w:t>
+      </w:r>
+      <w:proofErr w:type="gramStart"/>
+      <w:r>
+        <w:rPr>
+          <w:rFonts w:ascii="Times New Roman" w:hAnsi="Times New Roman" w:cs="Times New Roman"/>
+          <w:sz w:val="24"/>
+          <w:szCs w:val="24"/>
+        </w:rPr>
+        <w:t>sleep(</w:t>
+      </w:r>
+      <w:proofErr w:type="gramEnd"/>
+      <w:r>
+        <w:rPr>
+          <w:rFonts w:ascii="Times New Roman" w:hAnsi="Times New Roman" w:cs="Times New Roman"/>
+          <w:sz w:val="24"/>
+          <w:szCs w:val="24"/>
+        </w:rPr>
+        <w:t>2) is used to ensure that the message is only displayed every 2 seconds. The condition of the while loop checks that the alarm time has not expired.</w:t>
+      </w:r>
+    </w:p>
+    <w:p>
+      <w:pPr>
+        <w:rPr>
+          <w:rFonts w:ascii="Times New Roman" w:hAnsi="Times New Roman" w:cs="Times New Roman"/>
+          <w:sz w:val="24"/>
+          <w:szCs w:val="24"/>
+        </w:rPr>
+      </w:pPr>
+      <w:r>
+        <w:rPr>
+          <w:rFonts w:ascii="Times New Roman" w:hAnsi="Times New Roman" w:cs="Times New Roman"/>
+          <w:sz w:val="24"/>
+          <w:szCs w:val="24"/>
+        </w:rPr>
+        <w:t xml:space="preserve">A3.4 (c): Immediately after the while loop terminates meaning the alarm request has finished processing in the display thread, the appropriate display thread expiry message is displayed indicating that the display thread is now free to process more alarm requests. The </w:t>
+      </w:r>
+      <w:proofErr w:type="spellStart"/>
+      <w:r>
+        <w:rPr>
+          <w:rFonts w:ascii="Times New Roman" w:hAnsi="Times New Roman" w:cs="Times New Roman"/>
+          <w:sz w:val="24"/>
+          <w:szCs w:val="24"/>
+        </w:rPr>
+        <w:t>alarm_mutex</w:t>
+      </w:r>
+      <w:proofErr w:type="spellEnd"/>
+      <w:r>
+        <w:rPr>
+          <w:rFonts w:ascii="Times New Roman" w:hAnsi="Times New Roman" w:cs="Times New Roman"/>
+          <w:sz w:val="24"/>
+          <w:szCs w:val="24"/>
+        </w:rPr>
+        <w:t xml:space="preserve"> is unlocked at this point using </w:t>
+      </w:r>
+      <w:proofErr w:type="spellStart"/>
+      <w:r>
+        <w:rPr>
+          <w:rFonts w:ascii="Times New Roman" w:hAnsi="Times New Roman" w:cs="Times New Roman"/>
+          <w:sz w:val="24"/>
+          <w:szCs w:val="24"/>
+        </w:rPr>
+        <w:t>pthread_mutex_unlock</w:t>
+      </w:r>
+      <w:proofErr w:type="spellEnd"/>
+      <w:r>
+        <w:rPr>
+          <w:rFonts w:ascii="Times New Roman" w:hAnsi="Times New Roman" w:cs="Times New Roman"/>
+          <w:sz w:val="24"/>
+          <w:szCs w:val="24"/>
+        </w:rPr>
+        <w:t>.</w:t>
+      </w:r>
+    </w:p>
+    <w:p>
+      <w:pPr>
+        <w:rPr>
+          <w:rFonts w:ascii="Times New Roman" w:hAnsi="Times New Roman" w:cs="Times New Roman"/>
+          <w:sz w:val="24"/>
+          <w:szCs w:val="24"/>
+        </w:rPr>
+      </w:pPr>
+    </w:p>
+    <w:p>
+      <w:pPr>
+        <w:rPr>
+          <w:rFonts w:ascii="Times New Roman" w:hAnsi="Times New Roman" w:cs="Times New Roman"/>
+          <w:sz w:val="24"/>
+          <w:szCs w:val="24"/>
+        </w:rPr>
+      </w:pPr>
+    </w:p>
+    <w:p>
+      <w:pPr>
+        <w:rPr>
+          <w:rFonts w:ascii="Times New Roman" w:hAnsi="Times New Roman" w:cs="Times New Roman"/>
+          <w:b/>
+          <w:sz w:val="24"/>
+          <w:szCs w:val="24"/>
+          <w:u w:val="single"/>
+        </w:rPr>
+      </w:pPr>
+    </w:p>
+    <w:p>
+      <w:pPr>
+        <w:rPr>
+          <w:rFonts w:ascii="Times New Roman" w:hAnsi="Times New Roman" w:cs="Times New Roman"/>
+          <w:b/>
+          <w:sz w:val="24"/>
+          <w:szCs w:val="24"/>
+          <w:u w:val="single"/>
         </w:rPr>
       </w:pPr>
     </w:p>
@@ -448,37 +934,121 @@
         </w:rPr>
         <w:t>utputs the appropriate messages.</w:t>
       </w:r>
-      <w:bookmarkStart w:id="0" w:name="_GoBack"/>
-      <w:bookmarkEnd w:id="0"/>
-    </w:p>
-    <w:p>
-      <w:pPr>
-        <w:rPr>
-          <w:rFonts w:ascii="Times New Roman" w:hAnsi="Times New Roman" w:cs="Times New Roman"/>
-          <w:sz w:val="24"/>
-          <w:szCs w:val="24"/>
-          <w:u w:val="single"/>
-        </w:rPr>
-      </w:pPr>
-    </w:p>
-    <w:p>
-      <w:pPr>
-        <w:rPr>
-          <w:rFonts w:ascii="Times New Roman" w:hAnsi="Times New Roman" w:cs="Times New Roman"/>
-          <w:b/>
-          <w:sz w:val="24"/>
-          <w:szCs w:val="24"/>
-          <w:u w:val="single"/>
-        </w:rPr>
-      </w:pPr>
-      <w:r>
-        <w:rPr>
-          <w:rFonts w:ascii="Times New Roman" w:hAnsi="Times New Roman" w:cs="Times New Roman"/>
-          <w:b/>
-          <w:sz w:val="24"/>
-          <w:szCs w:val="24"/>
-          <w:u w:val="single"/>
-        </w:rPr>
+    </w:p>
+    <w:p>
+      <w:pPr>
+        <w:rPr>
+          <w:rFonts w:ascii="Times New Roman" w:hAnsi="Times New Roman" w:cs="Times New Roman"/>
+          <w:b/>
+          <w:sz w:val="24"/>
+          <w:szCs w:val="24"/>
+          <w:u w:val="single"/>
+        </w:rPr>
+      </w:pPr>
+      <w:r>
+        <w:rPr>
+          <w:rFonts w:ascii="Times New Roman" w:hAnsi="Times New Roman" w:cs="Times New Roman"/>
+          <w:b/>
+          <w:sz w:val="24"/>
+          <w:szCs w:val="24"/>
+          <w:u w:val="single"/>
+        </w:rPr>
+        <w:t>Design Diagram:</w:t>
+      </w:r>
+    </w:p>
+    <w:p>
+      <w:pPr>
+        <w:rPr>
+          <w:rFonts w:ascii="Times New Roman" w:hAnsi="Times New Roman" w:cs="Times New Roman"/>
+          <w:sz w:val="24"/>
+          <w:szCs w:val="24"/>
+        </w:rPr>
+      </w:pPr>
+      <w:r>
+        <w:rPr>
+          <w:rFonts w:ascii="Times New Roman" w:hAnsi="Times New Roman" w:cs="Times New Roman"/>
+          <w:sz w:val="24"/>
+          <w:szCs w:val="24"/>
+        </w:rPr>
+        <w:t>The following diagram represents the main idea behind our implementation of the specified assignment requirements.</w:t>
+      </w:r>
+      <w:r>
+        <w:rPr>
+          <w:rFonts w:ascii="Times New Roman" w:hAnsi="Times New Roman" w:cs="Times New Roman"/>
+          <w:sz w:val="24"/>
+          <w:szCs w:val="24"/>
+        </w:rPr>
+        <w:t xml:space="preserve"> It gives a visual representation of what each thread is responsible for during execution of the program.</w:t>
+      </w:r>
+    </w:p>
+    <w:p>
+      <w:pPr>
+        <w:rPr>
+          <w:rFonts w:ascii="Times New Roman" w:hAnsi="Times New Roman" w:cs="Times New Roman"/>
+          <w:sz w:val="24"/>
+          <w:szCs w:val="24"/>
+        </w:rPr>
+      </w:pPr>
+      <w:r>
+        <w:rPr>
+          <w:rFonts w:ascii="Times New Roman" w:hAnsi="Times New Roman" w:cs="Times New Roman"/>
+          <w:sz w:val="24"/>
+          <w:szCs w:val="24"/>
+        </w:rPr>
+        <w:drawing>
+          <wp:inline distT="0" distB="0" distL="0" distR="0" wp14:anchorId="06130615" wp14:editId="3231FCD3">
+            <wp:extent cx="5943600" cy="4192270"/>
+            <wp:effectExtent l="0" t="0" r="0" b="0"/>
+            <wp:docPr id="1" name="Picture 1"/>
+            <wp:cNvGraphicFramePr>
+              <a:graphicFrameLocks xmlns:a="http://schemas.openxmlformats.org/drawingml/2006/main" noChangeAspect="1"/>
+            </wp:cNvGraphicFramePr>
+            <a:graphic xmlns:a="http://schemas.openxmlformats.org/drawingml/2006/main">
+              <a:graphicData uri="http://schemas.openxmlformats.org/drawingml/2006/picture">
+                <pic:pic xmlns:pic="http://schemas.openxmlformats.org/drawingml/2006/picture">
+                  <pic:nvPicPr>
+                    <pic:cNvPr id="1" name=""/>
+                    <pic:cNvPicPr/>
+                  </pic:nvPicPr>
+                  <pic:blipFill>
+                    <a:blip r:embed="rId4"/>
+                    <a:stretch>
+                      <a:fillRect/>
+                    </a:stretch>
+                  </pic:blipFill>
+                  <pic:spPr>
+                    <a:xfrm>
+                      <a:off x="0" y="0"/>
+                      <a:ext cx="5943600" cy="4192270"/>
+                    </a:xfrm>
+                    <a:prstGeom prst="rect">
+                      <a:avLst/>
+                    </a:prstGeom>
+                  </pic:spPr>
+                </pic:pic>
+              </a:graphicData>
+            </a:graphic>
+          </wp:inline>
+        </w:drawing>
+      </w:r>
+    </w:p>
+    <w:p>
+      <w:pPr>
+        <w:rPr>
+          <w:rFonts w:ascii="Times New Roman" w:hAnsi="Times New Roman" w:cs="Times New Roman"/>
+          <w:sz w:val="24"/>
+          <w:szCs w:val="24"/>
+        </w:rPr>
+      </w:pPr>
+      <w:r>
+        <w:rPr>
+          <w:rFonts w:ascii="Times New Roman" w:hAnsi="Times New Roman" w:cs="Times New Roman"/>
+          <w:b/>
+          <w:sz w:val="24"/>
+          <w:szCs w:val="24"/>
+          <w:u w:val="single"/>
+        </w:rPr>
+        <w:lastRenderedPageBreak/>
         <w:t>Design Problems</w:t>
       </w:r>
       <w:r>
@@ -522,16 +1092,62 @@
           <w:sz w:val="24"/>
           <w:szCs w:val="24"/>
         </w:rPr>
-        <w:t xml:space="preserve"> an alarm expiry time is odd or even. The purpose of this predicate was so that the alarm thread can signal the appropriate display thread when the mutex is unlocked. This was done to avoid awakening a display thread when the mutex is locked, since the t</w:t>
-      </w:r>
-      <w:r>
-        <w:rPr>
-          <w:rFonts w:ascii="Times New Roman" w:hAnsi="Times New Roman" w:cs="Times New Roman"/>
-          <w:sz w:val="24"/>
-          <w:szCs w:val="24"/>
-        </w:rPr>
-        <w:t>hread would become blocked, waiting on the mutex</w:t>
-      </w:r>
+        <w:t xml:space="preserve"> an alarm expiry time is odd or even. The purpose of this predicate was so that the alarm thread can signal the appropriate display thread when the </w:t>
+      </w:r>
+      <w:proofErr w:type="spellStart"/>
+      <w:r>
+        <w:rPr>
+          <w:rFonts w:ascii="Times New Roman" w:hAnsi="Times New Roman" w:cs="Times New Roman"/>
+          <w:sz w:val="24"/>
+          <w:szCs w:val="24"/>
+        </w:rPr>
+        <w:t>mutex</w:t>
+      </w:r>
+      <w:proofErr w:type="spellEnd"/>
+      <w:r>
+        <w:rPr>
+          <w:rFonts w:ascii="Times New Roman" w:hAnsi="Times New Roman" w:cs="Times New Roman"/>
+          <w:sz w:val="24"/>
+          <w:szCs w:val="24"/>
+        </w:rPr>
+        <w:t xml:space="preserve"> is unlocked. This was done to avoid awakening a display thread when the </w:t>
+      </w:r>
+      <w:proofErr w:type="spellStart"/>
+      <w:r>
+        <w:rPr>
+          <w:rFonts w:ascii="Times New Roman" w:hAnsi="Times New Roman" w:cs="Times New Roman"/>
+          <w:sz w:val="24"/>
+          <w:szCs w:val="24"/>
+        </w:rPr>
+        <w:t>mutex</w:t>
+      </w:r>
+      <w:proofErr w:type="spellEnd"/>
+      <w:r>
+        <w:rPr>
+          <w:rFonts w:ascii="Times New Roman" w:hAnsi="Times New Roman" w:cs="Times New Roman"/>
+          <w:sz w:val="24"/>
+          <w:szCs w:val="24"/>
+        </w:rPr>
+        <w:t xml:space="preserve"> is locked, since the t</w:t>
+      </w:r>
+      <w:r>
+        <w:rPr>
+          <w:rFonts w:ascii="Times New Roman" w:hAnsi="Times New Roman" w:cs="Times New Roman"/>
+          <w:sz w:val="24"/>
+          <w:szCs w:val="24"/>
+        </w:rPr>
+        <w:t xml:space="preserve">hread would become blocked, waiting on the </w:t>
+      </w:r>
+      <w:proofErr w:type="spellStart"/>
+      <w:r>
+        <w:rPr>
+          <w:rFonts w:ascii="Times New Roman" w:hAnsi="Times New Roman" w:cs="Times New Roman"/>
+          <w:sz w:val="24"/>
+          <w:szCs w:val="24"/>
+        </w:rPr>
+        <w:t>mutex</w:t>
+      </w:r>
+      <w:proofErr w:type="spellEnd"/>
       <w:r>
         <w:rPr>
           <w:rFonts w:ascii="Times New Roman" w:hAnsi="Times New Roman" w:cs="Times New Roman"/>
@@ -563,7 +1179,25 @@
           <w:sz w:val="24"/>
           <w:szCs w:val="24"/>
         </w:rPr>
-        <w:t>the alarm thread would spam stdout with the message that it has passed the alarm to a display thread.</w:t>
+        <w:t xml:space="preserve">the alarm thread would spam </w:t>
+      </w:r>
+      <w:proofErr w:type="spellStart"/>
+      <w:r>
+        <w:rPr>
+          <w:rFonts w:ascii="Times New Roman" w:hAnsi="Times New Roman" w:cs="Times New Roman"/>
+          <w:sz w:val="24"/>
+          <w:szCs w:val="24"/>
+        </w:rPr>
+        <w:t>stdout</w:t>
+      </w:r>
+      <w:proofErr w:type="spellEnd"/>
+      <w:r>
+        <w:rPr>
+          <w:rFonts w:ascii="Times New Roman" w:hAnsi="Times New Roman" w:cs="Times New Roman"/>
+          <w:sz w:val="24"/>
+          <w:szCs w:val="24"/>
+        </w:rPr>
+        <w:t xml:space="preserve"> with the message that it has passed the alarm to a display thread.</w:t>
       </w:r>
       <w:r>
         <w:rPr>
@@ -612,7 +1246,43 @@
           <w:sz w:val="24"/>
           <w:szCs w:val="24"/>
         </w:rPr>
-        <w:t>signaling a waiting thread when the mutex is unlocked, did not guarantee that a different thread would not lock the mutex prior to the waiting thread receiving the signal. This creates a race condition that is better be avoided.</w:t>
+        <w:t xml:space="preserve">signaling a waiting thread when the </w:t>
+      </w:r>
+      <w:proofErr w:type="spellStart"/>
+      <w:r>
+        <w:rPr>
+          <w:rFonts w:ascii="Times New Roman" w:hAnsi="Times New Roman" w:cs="Times New Roman"/>
+          <w:sz w:val="24"/>
+          <w:szCs w:val="24"/>
+        </w:rPr>
+        <w:t>mutex</w:t>
+      </w:r>
+      <w:proofErr w:type="spellEnd"/>
+      <w:r>
+        <w:rPr>
+          <w:rFonts w:ascii="Times New Roman" w:hAnsi="Times New Roman" w:cs="Times New Roman"/>
+          <w:sz w:val="24"/>
+          <w:szCs w:val="24"/>
+        </w:rPr>
+        <w:t xml:space="preserve"> is unlocked, did not guarantee that a different thread would not lock the </w:t>
+      </w:r>
+      <w:proofErr w:type="spellStart"/>
+      <w:r>
+        <w:rPr>
+          <w:rFonts w:ascii="Times New Roman" w:hAnsi="Times New Roman" w:cs="Times New Roman"/>
+          <w:sz w:val="24"/>
+          <w:szCs w:val="24"/>
+        </w:rPr>
+        <w:t>mutex</w:t>
+      </w:r>
+      <w:proofErr w:type="spellEnd"/>
+      <w:r>
+        <w:rPr>
+          <w:rFonts w:ascii="Times New Roman" w:hAnsi="Times New Roman" w:cs="Times New Roman"/>
+          <w:sz w:val="24"/>
+          <w:szCs w:val="24"/>
+        </w:rPr>
+        <w:t xml:space="preserve"> prior to the waiting thread receiving the signal. This creates a race condition that is better be avoided.</w:t>
       </w:r>
     </w:p>
     <w:p>
@@ -645,7 +1315,25 @@
           <w:sz w:val="24"/>
           <w:szCs w:val="24"/>
         </w:rPr>
-        <w:t>, these problems were solved by signaling the display thread while the mutex is locked. For larger, more complex systems, a “wait morphing” optimization can be used, that</w:t>
+        <w:t xml:space="preserve">, these problems were solved by signaling the display thread while the </w:t>
+      </w:r>
+      <w:proofErr w:type="spellStart"/>
+      <w:r>
+        <w:rPr>
+          <w:rFonts w:ascii="Times New Roman" w:hAnsi="Times New Roman" w:cs="Times New Roman"/>
+          <w:sz w:val="24"/>
+          <w:szCs w:val="24"/>
+        </w:rPr>
+        <w:t>mutex</w:t>
+      </w:r>
+      <w:proofErr w:type="spellEnd"/>
+      <w:r>
+        <w:rPr>
+          <w:rFonts w:ascii="Times New Roman" w:hAnsi="Times New Roman" w:cs="Times New Roman"/>
+          <w:sz w:val="24"/>
+          <w:szCs w:val="24"/>
+        </w:rPr>
+        <w:t xml:space="preserve"> is locked. For larger, more complex systems, a “wait morphing” optimization can be used, that</w:t>
       </w:r>
       <w:r>
         <w:rPr>
@@ -661,7 +1349,25 @@
           <w:sz w:val="24"/>
           <w:szCs w:val="24"/>
         </w:rPr>
-        <w:t xml:space="preserve"> moves a thread directly from the condition variable wait queue, to the mutex wait queue</w:t>
+        <w:t xml:space="preserve"> moves a thread directly from the condition variable wait queue, to the </w:t>
+      </w:r>
+      <w:proofErr w:type="spellStart"/>
+      <w:r>
+        <w:rPr>
+          <w:rFonts w:ascii="Times New Roman" w:hAnsi="Times New Roman" w:cs="Times New Roman"/>
+          <w:sz w:val="24"/>
+          <w:szCs w:val="24"/>
+        </w:rPr>
+        <w:t>mutex</w:t>
+      </w:r>
+      <w:proofErr w:type="spellEnd"/>
+      <w:r>
+        <w:rPr>
+          <w:rFonts w:ascii="Times New Roman" w:hAnsi="Times New Roman" w:cs="Times New Roman"/>
+          <w:sz w:val="24"/>
+          <w:szCs w:val="24"/>
+        </w:rPr>
+        <w:t xml:space="preserve"> wait queue</w:t>
       </w:r>
       <w:r>
         <w:rPr>
@@ -691,7 +1397,7 @@
 </file>
 
 <file path=word/styles.xml><?xml version="1.0" encoding="utf-8"?>
-<w:styles xmlns:mc="http://schemas.openxmlformats.org/markup-compatibility/2006" xmlns:r="http://schemas.openxmlformats.org/officeDocument/2006/relationships" xmlns:w="http://schemas.openxmlformats.org/wordprocessingml/2006/main" xmlns:w14="http://schemas.microsoft.com/office/word/2010/wordml" xmlns:w15="http://schemas.microsoft.com/office/word/2012/wordml" xmlns:w16se="http://schemas.microsoft.com/office/word/2015/wordml/symex" mc:Ignorable="w14 w15 w16se">
+<w:styles xmlns:mc="http://schemas.openxmlformats.org/markup-compatibility/2006" xmlns:r="http://schemas.openxmlformats.org/officeDocument/2006/relationships" xmlns:w="http://schemas.openxmlformats.org/wordprocessingml/2006/main" xmlns:w14="http://schemas.microsoft.com/office/word/2010/wordml" xmlns:w15="http://schemas.microsoft.com/office/word/2012/wordml" mc:Ignorable="w14 w15">
   <w:docDefaults>
     <w:rPrDefault>
       <w:rPr>
@@ -707,7 +1413,7 @@
       </w:pPr>
     </w:pPrDefault>
   </w:docDefaults>
-  <w:latentStyles w:defLockedState="0" w:defUIPriority="99" w:defSemiHidden="0" w:defUnhideWhenUsed="0" w:defQFormat="0" w:count="372">
+  <w:latentStyles w:defLockedState="0" w:defUIPriority="99" w:defSemiHidden="0" w:defUnhideWhenUsed="0" w:defQFormat="0" w:count="382">
     <w:lsdException w:name="Normal" w:uiPriority="0" w:qFormat="1"/>
     <w:lsdException w:name="heading 1" w:uiPriority="9" w:qFormat="1"/>
     <w:lsdException w:name="heading 2" w:semiHidden="1" w:uiPriority="9" w:unhideWhenUsed="1" w:qFormat="1"/>
@@ -813,7 +1519,6 @@
     <w:lsdException w:name="HTML Sample" w:semiHidden="1" w:unhideWhenUsed="1"/>
     <w:lsdException w:name="HTML Typewriter" w:semiHidden="1" w:unhideWhenUsed="1"/>
     <w:lsdException w:name="HTML Variable" w:semiHidden="1" w:unhideWhenUsed="1"/>
-    <w:lsdException w:name="Normal Table" w:semiHidden="1" w:unhideWhenUsed="1"/>
     <w:lsdException w:name="annotation subject" w:semiHidden="1" w:unhideWhenUsed="1"/>
     <w:lsdException w:name="No List" w:semiHidden="1" w:unhideWhenUsed="1"/>
     <w:lsdException w:name="Outline List 1" w:semiHidden="1" w:unhideWhenUsed="1"/>
@@ -860,10 +1565,8 @@
     <w:lsdException w:name="Table Subtle 2" w:semiHidden="1" w:unhideWhenUsed="1"/>
     <w:lsdException w:name="Table Web 1" w:semiHidden="1" w:unhideWhenUsed="1"/>
     <w:lsdException w:name="Table Web 2" w:semiHidden="1" w:unhideWhenUsed="1"/>
-    <w:lsdException w:name="Table Web 3" w:semiHidden="1" w:unhideWhenUsed="1"/>
     <w:lsdException w:name="Balloon Text" w:semiHidden="1" w:unhideWhenUsed="1"/>
     <w:lsdException w:name="Table Grid" w:uiPriority="39"/>
-    <w:lsdException w:name="Table Theme" w:semiHidden="1" w:unhideWhenUsed="1"/>
     <w:lsdException w:name="Placeholder Text" w:semiHidden="1"/>
     <w:lsdException w:name="No Spacing" w:uiPriority="1" w:qFormat="1"/>
     <w:lsdException w:name="Light Shading" w:uiPriority="60"/>
@@ -1080,6 +1783,7 @@
     <w:lsdException w:name="List Table 6 Colorful Accent 6" w:uiPriority="51"/>
     <w:lsdException w:name="List Table 7 Colorful Accent 6" w:uiPriority="52"/>
     <w:lsdException w:name="Mention" w:semiHidden="1" w:unhideWhenUsed="1"/>
+    <w:lsdException w:name="Smart Hyperlink" w:semiHidden="1" w:unhideWhenUsed="1"/>
   </w:latentStyles>
   <w:style w:type="paragraph" w:default="1" w:styleId="Normal">
     <w:name w:val="Normal"/>

</xml_diff>

<commit_message>
Waiting on Dimas student#
</commit_message>
<xml_diff>
--- a/assign2/EECS3221 Assignment 2 Report.docx
+++ b/assign2/EECS3221 Assignment 2 Report.docx
@@ -131,6 +131,246 @@
           <w:u w:val="single"/>
         </w:rPr>
       </w:pPr>
+    </w:p>
+    <w:p>
+      <w:pPr>
+        <w:jc w:val="center"/>
+        <w:rPr>
+          <w:rFonts w:ascii="Times New Roman" w:hAnsi="Times New Roman" w:cs="Times New Roman"/>
+          <w:b/>
+          <w:sz w:val="24"/>
+          <w:szCs w:val="24"/>
+          <w:u w:val="single"/>
+        </w:rPr>
+      </w:pPr>
+    </w:p>
+    <w:p>
+      <w:pPr>
+        <w:jc w:val="center"/>
+        <w:rPr>
+          <w:rFonts w:ascii="Times New Roman" w:hAnsi="Times New Roman" w:cs="Times New Roman"/>
+          <w:b/>
+          <w:sz w:val="24"/>
+          <w:szCs w:val="24"/>
+          <w:u w:val="single"/>
+        </w:rPr>
+      </w:pPr>
+    </w:p>
+    <w:p>
+      <w:pPr>
+        <w:jc w:val="center"/>
+        <w:rPr>
+          <w:rFonts w:ascii="Times New Roman" w:hAnsi="Times New Roman" w:cs="Times New Roman"/>
+          <w:b/>
+          <w:sz w:val="24"/>
+          <w:szCs w:val="24"/>
+          <w:u w:val="single"/>
+        </w:rPr>
+      </w:pPr>
+    </w:p>
+    <w:p>
+      <w:pPr>
+        <w:jc w:val="center"/>
+        <w:rPr>
+          <w:rFonts w:ascii="Times New Roman" w:hAnsi="Times New Roman" w:cs="Times New Roman"/>
+          <w:b/>
+          <w:sz w:val="24"/>
+          <w:szCs w:val="24"/>
+          <w:u w:val="single"/>
+        </w:rPr>
+      </w:pPr>
+    </w:p>
+    <w:p>
+      <w:pPr>
+        <w:jc w:val="center"/>
+        <w:rPr>
+          <w:rFonts w:ascii="Times New Roman" w:hAnsi="Times New Roman" w:cs="Times New Roman"/>
+          <w:b/>
+          <w:sz w:val="24"/>
+          <w:szCs w:val="24"/>
+          <w:u w:val="single"/>
+        </w:rPr>
+      </w:pPr>
+    </w:p>
+    <w:p>
+      <w:pPr>
+        <w:jc w:val="center"/>
+        <w:rPr>
+          <w:rFonts w:ascii="Times New Roman" w:hAnsi="Times New Roman" w:cs="Times New Roman"/>
+          <w:b/>
+          <w:sz w:val="24"/>
+          <w:szCs w:val="24"/>
+          <w:u w:val="single"/>
+        </w:rPr>
+      </w:pPr>
+    </w:p>
+    <w:p>
+      <w:pPr>
+        <w:jc w:val="center"/>
+        <w:rPr>
+          <w:rFonts w:ascii="Times New Roman" w:hAnsi="Times New Roman" w:cs="Times New Roman"/>
+          <w:b/>
+          <w:sz w:val="24"/>
+          <w:szCs w:val="24"/>
+          <w:u w:val="single"/>
+        </w:rPr>
+      </w:pPr>
+    </w:p>
+    <w:p>
+      <w:pPr>
+        <w:jc w:val="center"/>
+        <w:rPr>
+          <w:rFonts w:ascii="Times New Roman" w:hAnsi="Times New Roman" w:cs="Times New Roman"/>
+          <w:b/>
+          <w:sz w:val="24"/>
+          <w:szCs w:val="24"/>
+          <w:u w:val="single"/>
+        </w:rPr>
+      </w:pPr>
+    </w:p>
+    <w:p>
+      <w:pPr>
+        <w:jc w:val="center"/>
+        <w:rPr>
+          <w:rFonts w:ascii="Times New Roman" w:hAnsi="Times New Roman" w:cs="Times New Roman"/>
+          <w:b/>
+          <w:sz w:val="24"/>
+          <w:szCs w:val="24"/>
+          <w:u w:val="single"/>
+        </w:rPr>
+      </w:pPr>
+    </w:p>
+    <w:p>
+      <w:pPr>
+        <w:jc w:val="center"/>
+        <w:rPr>
+          <w:rFonts w:ascii="Times New Roman" w:hAnsi="Times New Roman" w:cs="Times New Roman"/>
+          <w:b/>
+          <w:sz w:val="24"/>
+          <w:szCs w:val="24"/>
+          <w:u w:val="single"/>
+        </w:rPr>
+      </w:pPr>
+    </w:p>
+    <w:p>
+      <w:pPr>
+        <w:jc w:val="center"/>
+        <w:rPr>
+          <w:rFonts w:ascii="Times New Roman" w:hAnsi="Times New Roman" w:cs="Times New Roman"/>
+          <w:b/>
+          <w:sz w:val="24"/>
+          <w:szCs w:val="24"/>
+          <w:u w:val="single"/>
+        </w:rPr>
+      </w:pPr>
+    </w:p>
+    <w:p>
+      <w:pPr>
+        <w:jc w:val="center"/>
+        <w:rPr>
+          <w:rFonts w:ascii="Times New Roman" w:hAnsi="Times New Roman" w:cs="Times New Roman"/>
+          <w:b/>
+          <w:sz w:val="24"/>
+          <w:szCs w:val="24"/>
+          <w:u w:val="single"/>
+        </w:rPr>
+      </w:pPr>
+    </w:p>
+    <w:p>
+      <w:pPr>
+        <w:jc w:val="center"/>
+        <w:rPr>
+          <w:rFonts w:ascii="Times New Roman" w:hAnsi="Times New Roman" w:cs="Times New Roman"/>
+          <w:b/>
+          <w:sz w:val="24"/>
+          <w:szCs w:val="24"/>
+          <w:u w:val="single"/>
+        </w:rPr>
+      </w:pPr>
+    </w:p>
+    <w:p>
+      <w:pPr>
+        <w:jc w:val="center"/>
+        <w:rPr>
+          <w:rFonts w:ascii="Times New Roman" w:hAnsi="Times New Roman" w:cs="Times New Roman"/>
+          <w:b/>
+          <w:sz w:val="24"/>
+          <w:szCs w:val="24"/>
+          <w:u w:val="single"/>
+        </w:rPr>
+      </w:pPr>
+    </w:p>
+    <w:p>
+      <w:pPr>
+        <w:jc w:val="center"/>
+        <w:rPr>
+          <w:rFonts w:ascii="Times New Roman" w:hAnsi="Times New Roman" w:cs="Times New Roman"/>
+          <w:sz w:val="24"/>
+          <w:szCs w:val="24"/>
+        </w:rPr>
+      </w:pPr>
+      <w:r>
+        <w:rPr>
+          <w:rFonts w:ascii="Times New Roman" w:hAnsi="Times New Roman" w:cs="Times New Roman"/>
+          <w:sz w:val="24"/>
+          <w:szCs w:val="24"/>
+        </w:rPr>
+        <w:t xml:space="preserve">Michael </w:t>
+      </w:r>
+      <w:proofErr w:type="spellStart"/>
+      <w:r>
+        <w:rPr>
+          <w:rFonts w:ascii="Times New Roman" w:hAnsi="Times New Roman" w:cs="Times New Roman"/>
+          <w:sz w:val="24"/>
+          <w:szCs w:val="24"/>
+        </w:rPr>
+        <w:t>Podimov</w:t>
+      </w:r>
+      <w:proofErr w:type="spellEnd"/>
+      <w:r>
+        <w:rPr>
+          <w:rFonts w:ascii="Times New Roman" w:hAnsi="Times New Roman" w:cs="Times New Roman"/>
+          <w:sz w:val="24"/>
+          <w:szCs w:val="24"/>
+        </w:rPr>
+        <w:t xml:space="preserve"> (210816692)</w:t>
+      </w:r>
+    </w:p>
+    <w:p>
+      <w:pPr>
+        <w:jc w:val="center"/>
+        <w:rPr>
+          <w:rFonts w:ascii="Times New Roman" w:hAnsi="Times New Roman" w:cs="Times New Roman"/>
+          <w:sz w:val="24"/>
+          <w:szCs w:val="24"/>
+        </w:rPr>
+      </w:pPr>
+      <w:r>
+        <w:rPr>
+          <w:rFonts w:ascii="Times New Roman" w:hAnsi="Times New Roman" w:cs="Times New Roman"/>
+          <w:sz w:val="24"/>
+          <w:szCs w:val="24"/>
+        </w:rPr>
+        <w:t xml:space="preserve">Ramona </w:t>
+      </w:r>
+      <w:proofErr w:type="spellStart"/>
+      <w:r>
+        <w:rPr>
+          <w:rFonts w:ascii="Times New Roman" w:hAnsi="Times New Roman" w:cs="Times New Roman"/>
+          <w:sz w:val="24"/>
+          <w:szCs w:val="24"/>
+        </w:rPr>
+        <w:t>Sar</w:t>
+      </w:r>
+      <w:proofErr w:type="spellEnd"/>
+      <w:r>
+        <w:rPr>
+          <w:rFonts w:ascii="Times New Roman" w:hAnsi="Times New Roman" w:cs="Times New Roman"/>
+          <w:sz w:val="24"/>
+          <w:szCs w:val="24"/>
+        </w:rPr>
+        <w:t xml:space="preserve"> (213080619)</w:t>
+      </w:r>
       <w:bookmarkStart w:id="0" w:name="_GoBack"/>
       <w:bookmarkEnd w:id="0"/>
     </w:p>
@@ -139,186 +379,10 @@
         <w:jc w:val="center"/>
         <w:rPr>
           <w:rFonts w:ascii="Times New Roman" w:hAnsi="Times New Roman" w:cs="Times New Roman"/>
-          <w:b/>
-          <w:sz w:val="24"/>
-          <w:szCs w:val="24"/>
-          <w:u w:val="single"/>
-        </w:rPr>
-      </w:pPr>
-    </w:p>
-    <w:p>
-      <w:pPr>
-        <w:jc w:val="center"/>
-        <w:rPr>
-          <w:rFonts w:ascii="Times New Roman" w:hAnsi="Times New Roman" w:cs="Times New Roman"/>
-          <w:b/>
-          <w:sz w:val="24"/>
-          <w:szCs w:val="24"/>
-          <w:u w:val="single"/>
-        </w:rPr>
-      </w:pPr>
-    </w:p>
-    <w:p>
-      <w:pPr>
-        <w:jc w:val="center"/>
-        <w:rPr>
-          <w:rFonts w:ascii="Times New Roman" w:hAnsi="Times New Roman" w:cs="Times New Roman"/>
-          <w:b/>
-          <w:sz w:val="24"/>
-          <w:szCs w:val="24"/>
-          <w:u w:val="single"/>
-        </w:rPr>
-      </w:pPr>
-    </w:p>
-    <w:p>
-      <w:pPr>
-        <w:jc w:val="center"/>
-        <w:rPr>
-          <w:rFonts w:ascii="Times New Roman" w:hAnsi="Times New Roman" w:cs="Times New Roman"/>
-          <w:b/>
-          <w:sz w:val="24"/>
-          <w:szCs w:val="24"/>
-          <w:u w:val="single"/>
-        </w:rPr>
-      </w:pPr>
-    </w:p>
-    <w:p>
-      <w:pPr>
-        <w:jc w:val="center"/>
-        <w:rPr>
-          <w:rFonts w:ascii="Times New Roman" w:hAnsi="Times New Roman" w:cs="Times New Roman"/>
-          <w:b/>
-          <w:sz w:val="24"/>
-          <w:szCs w:val="24"/>
-          <w:u w:val="single"/>
-        </w:rPr>
-      </w:pPr>
-    </w:p>
-    <w:p>
-      <w:pPr>
-        <w:jc w:val="center"/>
-        <w:rPr>
-          <w:rFonts w:ascii="Times New Roman" w:hAnsi="Times New Roman" w:cs="Times New Roman"/>
-          <w:b/>
-          <w:sz w:val="24"/>
-          <w:szCs w:val="24"/>
-          <w:u w:val="single"/>
-        </w:rPr>
-      </w:pPr>
-    </w:p>
-    <w:p>
-      <w:pPr>
-        <w:jc w:val="center"/>
-        <w:rPr>
-          <w:rFonts w:ascii="Times New Roman" w:hAnsi="Times New Roman" w:cs="Times New Roman"/>
-          <w:b/>
-          <w:sz w:val="24"/>
-          <w:szCs w:val="24"/>
-          <w:u w:val="single"/>
-        </w:rPr>
-      </w:pPr>
-    </w:p>
-    <w:p>
-      <w:pPr>
-        <w:jc w:val="center"/>
-        <w:rPr>
-          <w:rFonts w:ascii="Times New Roman" w:hAnsi="Times New Roman" w:cs="Times New Roman"/>
-          <w:b/>
-          <w:sz w:val="24"/>
-          <w:szCs w:val="24"/>
-          <w:u w:val="single"/>
-        </w:rPr>
-      </w:pPr>
-    </w:p>
-    <w:p>
-      <w:pPr>
-        <w:jc w:val="center"/>
-        <w:rPr>
-          <w:rFonts w:ascii="Times New Roman" w:hAnsi="Times New Roman" w:cs="Times New Roman"/>
-          <w:b/>
-          <w:sz w:val="24"/>
-          <w:szCs w:val="24"/>
-          <w:u w:val="single"/>
-        </w:rPr>
-      </w:pPr>
-    </w:p>
-    <w:p>
-      <w:pPr>
-        <w:jc w:val="center"/>
-        <w:rPr>
-          <w:rFonts w:ascii="Times New Roman" w:hAnsi="Times New Roman" w:cs="Times New Roman"/>
-          <w:b/>
-          <w:sz w:val="24"/>
-          <w:szCs w:val="24"/>
-          <w:u w:val="single"/>
-        </w:rPr>
-      </w:pPr>
-    </w:p>
-    <w:p>
-      <w:pPr>
-        <w:jc w:val="center"/>
-        <w:rPr>
-          <w:rFonts w:ascii="Times New Roman" w:hAnsi="Times New Roman" w:cs="Times New Roman"/>
-          <w:b/>
-          <w:sz w:val="24"/>
-          <w:szCs w:val="24"/>
-          <w:u w:val="single"/>
-        </w:rPr>
-      </w:pPr>
-    </w:p>
-    <w:p>
-      <w:pPr>
-        <w:jc w:val="center"/>
-        <w:rPr>
-          <w:rFonts w:ascii="Times New Roman" w:hAnsi="Times New Roman" w:cs="Times New Roman"/>
-          <w:b/>
-          <w:sz w:val="24"/>
-          <w:szCs w:val="24"/>
-          <w:u w:val="single"/>
-        </w:rPr>
-      </w:pPr>
-    </w:p>
-    <w:p>
-      <w:pPr>
-        <w:jc w:val="center"/>
-        <w:rPr>
-          <w:rFonts w:ascii="Times New Roman" w:hAnsi="Times New Roman" w:cs="Times New Roman"/>
-          <w:b/>
-          <w:sz w:val="24"/>
-          <w:szCs w:val="24"/>
-          <w:u w:val="single"/>
-        </w:rPr>
-      </w:pPr>
-    </w:p>
-    <w:p>
-      <w:pPr>
-        <w:jc w:val="center"/>
-        <w:rPr>
-          <w:rFonts w:ascii="Times New Roman" w:hAnsi="Times New Roman" w:cs="Times New Roman"/>
-          <w:b/>
-          <w:sz w:val="24"/>
-          <w:szCs w:val="24"/>
-          <w:u w:val="single"/>
-        </w:rPr>
-      </w:pPr>
-    </w:p>
-    <w:p>
-      <w:pPr>
-        <w:jc w:val="center"/>
-        <w:rPr>
-          <w:rFonts w:ascii="Times New Roman" w:hAnsi="Times New Roman" w:cs="Times New Roman"/>
-          <w:sz w:val="24"/>
-          <w:szCs w:val="24"/>
-        </w:rPr>
-      </w:pPr>
-      <w:r>
-        <w:rPr>
-          <w:rFonts w:ascii="Times New Roman" w:hAnsi="Times New Roman" w:cs="Times New Roman"/>
-          <w:sz w:val="24"/>
-          <w:szCs w:val="24"/>
-        </w:rPr>
-        <w:t xml:space="preserve">Michael </w:t>
-      </w:r>
+          <w:sz w:val="24"/>
+          <w:szCs w:val="24"/>
+        </w:rPr>
+      </w:pPr>
       <w:proofErr w:type="spellStart"/>
       <w:r>
         <w:rPr>
@@ -326,26 +390,16 @@
           <w:sz w:val="24"/>
           <w:szCs w:val="24"/>
         </w:rPr>
-        <w:t>Podimov</w:t>
+        <w:t>Dimitry</w:t>
       </w:r>
       <w:proofErr w:type="spellEnd"/>
-    </w:p>
-    <w:p>
-      <w:pPr>
-        <w:jc w:val="center"/>
-        <w:rPr>
-          <w:rFonts w:ascii="Times New Roman" w:hAnsi="Times New Roman" w:cs="Times New Roman"/>
-          <w:sz w:val="24"/>
-          <w:szCs w:val="24"/>
-        </w:rPr>
-      </w:pPr>
-      <w:r>
-        <w:rPr>
-          <w:rFonts w:ascii="Times New Roman" w:hAnsi="Times New Roman" w:cs="Times New Roman"/>
-          <w:sz w:val="24"/>
-          <w:szCs w:val="24"/>
-        </w:rPr>
-        <w:t xml:space="preserve">Ramona </w:t>
+      <w:r>
+        <w:rPr>
+          <w:rFonts w:ascii="Times New Roman" w:hAnsi="Times New Roman" w:cs="Times New Roman"/>
+          <w:sz w:val="24"/>
+          <w:szCs w:val="24"/>
+        </w:rPr>
+        <w:t xml:space="preserve"> </w:t>
       </w:r>
       <w:proofErr w:type="spellStart"/>
       <w:r>
@@ -354,7 +408,7 @@
           <w:sz w:val="24"/>
           <w:szCs w:val="24"/>
         </w:rPr>
-        <w:t>Sar</w:t>
+        <w:t>Mochkin</w:t>
       </w:r>
       <w:proofErr w:type="spellEnd"/>
     </w:p>
@@ -367,44 +421,6 @@
           <w:szCs w:val="24"/>
         </w:rPr>
       </w:pPr>
-      <w:proofErr w:type="spellStart"/>
-      <w:r>
-        <w:rPr>
-          <w:rFonts w:ascii="Times New Roman" w:hAnsi="Times New Roman" w:cs="Times New Roman"/>
-          <w:sz w:val="24"/>
-          <w:szCs w:val="24"/>
-        </w:rPr>
-        <w:t>Dimitry</w:t>
-      </w:r>
-      <w:proofErr w:type="spellEnd"/>
-      <w:r>
-        <w:rPr>
-          <w:rFonts w:ascii="Times New Roman" w:hAnsi="Times New Roman" w:cs="Times New Roman"/>
-          <w:sz w:val="24"/>
-          <w:szCs w:val="24"/>
-        </w:rPr>
-        <w:t xml:space="preserve"> </w:t>
-      </w:r>
-      <w:proofErr w:type="spellStart"/>
-      <w:r>
-        <w:rPr>
-          <w:rFonts w:ascii="Times New Roman" w:hAnsi="Times New Roman" w:cs="Times New Roman"/>
-          <w:sz w:val="24"/>
-          <w:szCs w:val="24"/>
-        </w:rPr>
-        <w:t>Mochkin</w:t>
-      </w:r>
-      <w:proofErr w:type="spellEnd"/>
-    </w:p>
-    <w:p>
-      <w:pPr>
-        <w:jc w:val="center"/>
-        <w:rPr>
-          <w:rFonts w:ascii="Times New Roman" w:hAnsi="Times New Roman" w:cs="Times New Roman"/>
-          <w:sz w:val="24"/>
-          <w:szCs w:val="24"/>
-        </w:rPr>
-      </w:pPr>
       <w:r>
         <w:rPr>
           <w:rFonts w:ascii="Times New Roman" w:hAnsi="Times New Roman" w:cs="Times New Roman"/>
@@ -412,6 +428,14 @@
           <w:szCs w:val="24"/>
         </w:rPr>
         <w:t>Matthew MacEachern</w:t>
+      </w:r>
+      <w:r>
+        <w:rPr>
+          <w:rFonts w:ascii="Times New Roman" w:hAnsi="Times New Roman" w:cs="Times New Roman"/>
+          <w:sz w:val="24"/>
+          <w:szCs w:val="24"/>
+        </w:rPr>
+        <w:t xml:space="preserve"> (213960216)</w:t>
       </w:r>
     </w:p>
     <w:p>
@@ -992,8 +1016,10 @@
       <w:r>
         <w:rPr>
           <w:rFonts w:ascii="Times New Roman" w:hAnsi="Times New Roman" w:cs="Times New Roman"/>
-          <w:sz w:val="24"/>
-          <w:szCs w:val="24"/>
+          <w:noProof/>
+          <w:sz w:val="24"/>
+          <w:szCs w:val="24"/>
+          <w:lang w:val="en-US"/>
         </w:rPr>
         <w:drawing>
           <wp:inline distT="0" distB="0" distL="0" distR="0" wp14:anchorId="06130615" wp14:editId="3231FCD3">
@@ -1519,6 +1545,7 @@
     <w:lsdException w:name="HTML Sample" w:semiHidden="1" w:unhideWhenUsed="1"/>
     <w:lsdException w:name="HTML Typewriter" w:semiHidden="1" w:unhideWhenUsed="1"/>
     <w:lsdException w:name="HTML Variable" w:semiHidden="1" w:unhideWhenUsed="1"/>
+    <w:lsdException w:name="Normal Table" w:semiHidden="1" w:unhideWhenUsed="1"/>
     <w:lsdException w:name="annotation subject" w:semiHidden="1" w:unhideWhenUsed="1"/>
     <w:lsdException w:name="No List" w:semiHidden="1" w:unhideWhenUsed="1"/>
     <w:lsdException w:name="Outline List 1" w:semiHidden="1" w:unhideWhenUsed="1"/>
@@ -1565,8 +1592,10 @@
     <w:lsdException w:name="Table Subtle 2" w:semiHidden="1" w:unhideWhenUsed="1"/>
     <w:lsdException w:name="Table Web 1" w:semiHidden="1" w:unhideWhenUsed="1"/>
     <w:lsdException w:name="Table Web 2" w:semiHidden="1" w:unhideWhenUsed="1"/>
+    <w:lsdException w:name="Table Web 3" w:semiHidden="1" w:unhideWhenUsed="1"/>
     <w:lsdException w:name="Balloon Text" w:semiHidden="1" w:unhideWhenUsed="1"/>
     <w:lsdException w:name="Table Grid" w:uiPriority="39"/>
+    <w:lsdException w:name="Table Theme" w:semiHidden="1" w:unhideWhenUsed="1"/>
     <w:lsdException w:name="Placeholder Text" w:semiHidden="1"/>
     <w:lsdException w:name="No Spacing" w:uiPriority="1" w:qFormat="1"/>
     <w:lsdException w:name="Light Shading" w:uiPriority="60"/>

</xml_diff>